<commit_message>
modification du fichier pathfiding
</commit_message>
<xml_diff>
--- a/phase2/PATHFINDING.docx
+++ b/phase2/PATHFINDING.docx
@@ -1,10 +1,10 @@
 
 <file path=word/document.xml><?xml version="1.0" encoding="utf-8"?>
-<w:document xmlns:wpc="http://schemas.microsoft.com/office/word/2010/wordprocessingCanvas" xmlns:cx="http://schemas.microsoft.com/office/drawing/2014/chartex" xmlns:cx1="http://schemas.microsoft.com/office/drawing/2015/9/8/chartex" xmlns:cx2="http://schemas.microsoft.com/office/drawing/2015/10/21/chartex" xmlns:cx3="http://schemas.microsoft.com/office/drawing/2016/5/9/chartex" xmlns:cx4="http://schemas.microsoft.com/office/drawing/2016/5/10/chartex" xmlns:cx5="http://schemas.microsoft.com/office/drawing/2016/5/11/chartex" xmlns:cx6="http://schemas.microsoft.com/office/drawing/2016/5/12/chartex" xmlns:cx7="http://schemas.microsoft.com/office/drawing/2016/5/13/chartex" xmlns:cx8="http://schemas.microsoft.com/office/drawing/2016/5/14/chartex" xmlns:mc="http://schemas.openxmlformats.org/markup-compatibility/2006" xmlns:aink="http://schemas.microsoft.com/office/drawing/2016/ink" xmlns:am3d="http://schemas.microsoft.com/office/drawing/2017/model3d" xmlns:o="urn:schemas-microsoft-com:office:office" xmlns:r="http://schemas.openxmlformats.org/officeDocument/2006/relationships" xmlns:m="http://schemas.openxmlformats.org/officeDocument/2006/math" xmlns:v="urn:schemas-microsoft-com:vml" xmlns:wp14="http://schemas.microsoft.com/office/word/2010/wordprocessingDrawing" xmlns:wp="http://schemas.openxmlformats.org/drawingml/2006/wordprocessingDrawing" xmlns:w10="urn:schemas-microsoft-com:office:word" xmlns:w="http://schemas.openxmlformats.org/wordprocessingml/2006/main" xmlns:w14="http://schemas.microsoft.com/office/word/2010/wordml" xmlns:w15="http://schemas.microsoft.com/office/word/2012/wordml" xmlns:w16cex="http://schemas.microsoft.com/office/word/2018/wordml/cex" xmlns:w16cid="http://schemas.microsoft.com/office/word/2016/wordml/cid" xmlns:w16="http://schemas.microsoft.com/office/word/2018/wordml" xmlns:w16sdtdh="http://schemas.microsoft.com/office/word/2020/wordml/sdtdatahash" xmlns:w16se="http://schemas.microsoft.com/office/word/2015/wordml/symex" xmlns:wpg="http://schemas.microsoft.com/office/word/2010/wordprocessingGroup" xmlns:wpi="http://schemas.microsoft.com/office/word/2010/wordprocessingInk" xmlns:wne="http://schemas.microsoft.com/office/word/2006/wordml" xmlns:wps="http://schemas.microsoft.com/office/word/2010/wordprocessingShape" mc:Ignorable="w14 w15 w16se w16cid w16 w16cex w16sdtdh wp14">
+<w:document xmlns:wpc="http://schemas.microsoft.com/office/word/2010/wordprocessingCanvas" xmlns:mc="http://schemas.openxmlformats.org/markup-compatibility/2006" xmlns:o="urn:schemas-microsoft-com:office:office" xmlns:r="http://schemas.openxmlformats.org/officeDocument/2006/relationships" xmlns:m="http://schemas.openxmlformats.org/officeDocument/2006/math" xmlns:v="urn:schemas-microsoft-com:vml" xmlns:wp14="http://schemas.microsoft.com/office/word/2010/wordprocessingDrawing" xmlns:wp="http://schemas.openxmlformats.org/drawingml/2006/wordprocessingDrawing" xmlns:w10="urn:schemas-microsoft-com:office:word" xmlns:w="http://schemas.openxmlformats.org/wordprocessingml/2006/main" xmlns:w14="http://schemas.microsoft.com/office/word/2010/wordml" xmlns:w15="http://schemas.microsoft.com/office/word/2012/wordml" xmlns:wpg="http://schemas.microsoft.com/office/word/2010/wordprocessingGroup" xmlns:wpi="http://schemas.microsoft.com/office/word/2010/wordprocessingInk" xmlns:wne="http://schemas.microsoft.com/office/word/2006/wordml" xmlns:wps="http://schemas.microsoft.com/office/word/2010/wordprocessingShape" mc:Ignorable="w14 w15 wp14">
   <w:body>
     <w:p>
       <w:pPr>
-        <w:pStyle w:val="Title"/>
+        <w:pStyle w:val="Titre"/>
         <w:jc w:val="center"/>
       </w:pPr>
       <w:r>
@@ -13,7 +13,7 @@
     </w:p>
     <w:p>
       <w:pPr>
-        <w:pStyle w:val="Heading1"/>
+        <w:pStyle w:val="Titre1"/>
       </w:pPr>
     </w:p>
     <w:p>
@@ -22,19 +22,11 @@
           <w:rFonts w:ascii="Calibri Light" w:hAnsi="Calibri Light" w:cs="Calibri Light"/>
         </w:rPr>
       </w:pPr>
-      <w:proofErr w:type="spellStart"/>
       <w:r>
         <w:rPr>
           <w:rFonts w:ascii="Calibri Light" w:hAnsi="Calibri Light" w:cs="Calibri Light"/>
         </w:rPr>
-        <w:t>Pathfinding</w:t>
-      </w:r>
-      <w:proofErr w:type="spellEnd"/>
-      <w:r>
-        <w:rPr>
-          <w:rFonts w:ascii="Calibri Light" w:hAnsi="Calibri Light" w:cs="Calibri Light"/>
-        </w:rPr>
-        <w:t xml:space="preserve"> est un terme anglais qui peut se traduire en « </w:t>
+        <w:t>Pathfinding est un terme anglais qui peut se traduire en « </w:t>
       </w:r>
       <w:r>
         <w:rPr>
@@ -11390,2326 +11382,86 @@
     </w:tbl>
     <w:p>
       <w:pPr>
+        <w:jc w:val="center"/>
+      </w:pPr>
+    </w:p>
+    <w:p>
+      <w:pPr>
+        <w:jc w:val="center"/>
         <w:rPr>
-          <w:sz w:val="28"/>
+          <w:u w:val="single"/>
         </w:rPr>
       </w:pPr>
+      <w:r>
+        <w:t xml:space="preserve">Tab1 : </w:t>
+      </w:r>
+      <w:r>
+        <w:rPr>
+          <w:u w:val="single"/>
+        </w:rPr>
+        <w:t>TABLEAU DE POINTS ET D’INDICES</w:t>
+      </w:r>
     </w:p>
-    <w:tbl>
-      <w:tblPr>
-        <w:tblpPr w:leftFromText="141" w:rightFromText="141" w:vertAnchor="text" w:horzAnchor="page" w:tblpX="2191" w:tblpY="20"/>
-        <w:tblW w:w="5240" w:type="dxa"/>
-        <w:tblCellMar>
-          <w:left w:w="70" w:type="dxa"/>
-          <w:right w:w="70" w:type="dxa"/>
-        </w:tblCellMar>
-        <w:tblLook w:val="04A0" w:firstRow="1" w:lastRow="0" w:firstColumn="1" w:lastColumn="0" w:noHBand="0" w:noVBand="1"/>
-      </w:tblPr>
-      <w:tblGrid>
-        <w:gridCol w:w="400"/>
-        <w:gridCol w:w="740"/>
-        <w:gridCol w:w="740"/>
-        <w:gridCol w:w="740"/>
-        <w:gridCol w:w="740"/>
-        <w:gridCol w:w="740"/>
-        <w:gridCol w:w="740"/>
-        <w:gridCol w:w="505"/>
-      </w:tblGrid>
-      <w:tr>
-        <w:trPr>
-          <w:trHeight w:val="300"/>
-        </w:trPr>
-        <w:tc>
-          <w:tcPr>
-            <w:tcW w:w="400" w:type="dxa"/>
-            <w:tcBorders>
-              <w:top w:val="nil"/>
-              <w:left w:val="nil"/>
-              <w:bottom w:val="nil"/>
-              <w:right w:val="nil"/>
-            </w:tcBorders>
-            <w:shd w:val="clear" w:color="000000" w:fill="FFFFFF"/>
-            <w:noWrap/>
-            <w:vAlign w:val="bottom"/>
-            <w:hideMark/>
-          </w:tcPr>
-          <w:p>
-            <w:pPr>
-              <w:suppressAutoHyphens w:val="0"/>
-              <w:autoSpaceDN/>
-              <w:spacing w:after="0" w:line="240" w:lineRule="auto"/>
-              <w:textAlignment w:val="auto"/>
-              <w:rPr>
-                <w:rFonts w:eastAsia="Times New Roman" w:cs="Calibri"/>
-                <w:b/>
-                <w:bCs/>
-                <w:color w:val="000000"/>
-                <w:sz w:val="36"/>
-                <w:lang w:eastAsia="fr-FR"/>
-              </w:rPr>
-            </w:pPr>
-            <w:r>
-              <w:rPr>
-                <w:rFonts w:eastAsia="Times New Roman" w:cs="Calibri"/>
-                <w:b/>
-                <w:bCs/>
-                <w:color w:val="000000"/>
-                <w:sz w:val="36"/>
-                <w:lang w:eastAsia="fr-FR"/>
-              </w:rPr>
-              <w:t> </w:t>
-            </w:r>
-          </w:p>
-        </w:tc>
-        <w:tc>
-          <w:tcPr>
-            <w:tcW w:w="740" w:type="dxa"/>
-            <w:tcBorders>
-              <w:top w:val="single" w:sz="8" w:space="0" w:color="4472C4"/>
-              <w:left w:val="single" w:sz="8" w:space="0" w:color="4472C4"/>
-              <w:bottom w:val="nil"/>
-              <w:right w:val="nil"/>
-            </w:tcBorders>
-            <w:shd w:val="clear" w:color="000000" w:fill="FFFFFF"/>
-            <w:noWrap/>
-            <w:vAlign w:val="bottom"/>
-            <w:hideMark/>
-          </w:tcPr>
-          <w:p>
-            <w:pPr>
-              <w:suppressAutoHyphens w:val="0"/>
-              <w:autoSpaceDN/>
-              <w:spacing w:after="0" w:line="240" w:lineRule="auto"/>
-              <w:textAlignment w:val="auto"/>
-              <w:rPr>
-                <w:rFonts w:eastAsia="Times New Roman" w:cs="Calibri"/>
-                <w:b/>
-                <w:bCs/>
-                <w:color w:val="000000"/>
-                <w:sz w:val="36"/>
-                <w:lang w:eastAsia="fr-FR"/>
-              </w:rPr>
-            </w:pPr>
-            <w:r>
-              <w:rPr>
-                <w:rFonts w:eastAsia="Times New Roman" w:cs="Calibri"/>
-                <w:b/>
-                <w:bCs/>
-                <w:color w:val="000000"/>
-                <w:sz w:val="36"/>
-                <w:lang w:eastAsia="fr-FR"/>
-              </w:rPr>
-              <w:t>3</w:t>
-            </w:r>
-          </w:p>
-        </w:tc>
-        <w:tc>
-          <w:tcPr>
-            <w:tcW w:w="740" w:type="dxa"/>
-            <w:tcBorders>
-              <w:top w:val="single" w:sz="8" w:space="0" w:color="4472C4"/>
-              <w:left w:val="nil"/>
-              <w:bottom w:val="nil"/>
-              <w:right w:val="nil"/>
-            </w:tcBorders>
-            <w:shd w:val="clear" w:color="000000" w:fill="FFFFFF"/>
-            <w:noWrap/>
-            <w:vAlign w:val="bottom"/>
-            <w:hideMark/>
-          </w:tcPr>
-          <w:p>
-            <w:pPr>
-              <w:suppressAutoHyphens w:val="0"/>
-              <w:autoSpaceDN/>
-              <w:spacing w:after="0" w:line="240" w:lineRule="auto"/>
-              <w:textAlignment w:val="auto"/>
-              <w:rPr>
-                <w:rFonts w:eastAsia="Times New Roman" w:cs="Calibri"/>
-                <w:b/>
-                <w:bCs/>
-                <w:color w:val="000000"/>
-                <w:sz w:val="36"/>
-                <w:lang w:eastAsia="fr-FR"/>
-              </w:rPr>
-            </w:pPr>
-            <w:r>
-              <w:rPr>
-                <w:rFonts w:eastAsia="Times New Roman" w:cs="Calibri"/>
-                <w:b/>
-                <w:bCs/>
-                <w:color w:val="000000"/>
-                <w:sz w:val="36"/>
-                <w:lang w:eastAsia="fr-FR"/>
-              </w:rPr>
-              <w:t>2</w:t>
-            </w:r>
-          </w:p>
-        </w:tc>
-        <w:tc>
-          <w:tcPr>
-            <w:tcW w:w="740" w:type="dxa"/>
-            <w:tcBorders>
-              <w:top w:val="single" w:sz="8" w:space="0" w:color="4472C4"/>
-              <w:left w:val="nil"/>
-              <w:bottom w:val="nil"/>
-              <w:right w:val="nil"/>
-            </w:tcBorders>
-            <w:shd w:val="clear" w:color="000000" w:fill="FFFFFF"/>
-            <w:noWrap/>
-            <w:vAlign w:val="bottom"/>
-            <w:hideMark/>
-          </w:tcPr>
-          <w:p>
-            <w:pPr>
-              <w:suppressAutoHyphens w:val="0"/>
-              <w:autoSpaceDN/>
-              <w:spacing w:after="0" w:line="240" w:lineRule="auto"/>
-              <w:textAlignment w:val="auto"/>
-              <w:rPr>
-                <w:rFonts w:eastAsia="Times New Roman" w:cs="Calibri"/>
-                <w:b/>
-                <w:bCs/>
-                <w:color w:val="000000"/>
-                <w:sz w:val="36"/>
-                <w:lang w:eastAsia="fr-FR"/>
-              </w:rPr>
-            </w:pPr>
-            <w:r>
-              <w:rPr>
-                <w:rFonts w:eastAsia="Times New Roman" w:cs="Calibri"/>
-                <w:b/>
-                <w:bCs/>
-                <w:color w:val="000000"/>
-                <w:sz w:val="36"/>
-                <w:lang w:eastAsia="fr-FR"/>
-              </w:rPr>
-              <w:t> </w:t>
-            </w:r>
-          </w:p>
-        </w:tc>
-        <w:tc>
-          <w:tcPr>
-            <w:tcW w:w="740" w:type="dxa"/>
-            <w:tcBorders>
-              <w:top w:val="single" w:sz="8" w:space="0" w:color="4472C4"/>
-              <w:left w:val="nil"/>
-              <w:bottom w:val="nil"/>
-              <w:right w:val="nil"/>
-            </w:tcBorders>
-            <w:shd w:val="clear" w:color="000000" w:fill="FFFFFF"/>
-            <w:noWrap/>
-            <w:vAlign w:val="bottom"/>
-            <w:hideMark/>
-          </w:tcPr>
-          <w:p>
-            <w:pPr>
-              <w:suppressAutoHyphens w:val="0"/>
-              <w:autoSpaceDN/>
-              <w:spacing w:after="0" w:line="240" w:lineRule="auto"/>
-              <w:textAlignment w:val="auto"/>
-              <w:rPr>
-                <w:rFonts w:eastAsia="Times New Roman" w:cs="Calibri"/>
-                <w:b/>
-                <w:bCs/>
-                <w:color w:val="000000"/>
-                <w:sz w:val="36"/>
-                <w:lang w:eastAsia="fr-FR"/>
-              </w:rPr>
-            </w:pPr>
-            <w:r>
-              <w:rPr>
-                <w:rFonts w:eastAsia="Times New Roman" w:cs="Calibri"/>
-                <w:b/>
-                <w:bCs/>
-                <w:color w:val="000000"/>
-                <w:sz w:val="36"/>
-                <w:lang w:eastAsia="fr-FR"/>
-              </w:rPr>
-              <w:t>1</w:t>
-            </w:r>
-          </w:p>
-        </w:tc>
-        <w:tc>
-          <w:tcPr>
-            <w:tcW w:w="740" w:type="dxa"/>
-            <w:tcBorders>
-              <w:top w:val="single" w:sz="8" w:space="0" w:color="4472C4"/>
-              <w:left w:val="nil"/>
-              <w:bottom w:val="nil"/>
-              <w:right w:val="nil"/>
-            </w:tcBorders>
-            <w:shd w:val="clear" w:color="000000" w:fill="FFFFFF"/>
-            <w:noWrap/>
-            <w:vAlign w:val="bottom"/>
-            <w:hideMark/>
-          </w:tcPr>
-          <w:p>
-            <w:pPr>
-              <w:suppressAutoHyphens w:val="0"/>
-              <w:autoSpaceDN/>
-              <w:spacing w:after="0" w:line="240" w:lineRule="auto"/>
-              <w:textAlignment w:val="auto"/>
-              <w:rPr>
-                <w:rFonts w:eastAsia="Times New Roman" w:cs="Calibri"/>
-                <w:b/>
-                <w:bCs/>
-                <w:color w:val="000000"/>
-                <w:sz w:val="36"/>
-                <w:lang w:eastAsia="fr-FR"/>
-              </w:rPr>
-            </w:pPr>
-            <w:r>
-              <w:rPr>
-                <w:rFonts w:eastAsia="Times New Roman" w:cs="Calibri"/>
-                <w:b/>
-                <w:bCs/>
-                <w:color w:val="000000"/>
-                <w:sz w:val="36"/>
-                <w:lang w:eastAsia="fr-FR"/>
-              </w:rPr>
-              <w:t> </w:t>
-            </w:r>
-            <w:r>
-              <w:rPr>
-                <w:rFonts w:eastAsia="Times New Roman" w:cs="Calibri"/>
-                <w:b/>
-                <w:bCs/>
-                <w:color w:val="000000"/>
-                <w:sz w:val="36"/>
-                <w:lang w:eastAsia="fr-FR"/>
-              </w:rPr>
-              <w:t>0</w:t>
-            </w:r>
-          </w:p>
-        </w:tc>
-        <w:tc>
-          <w:tcPr>
-            <w:tcW w:w="740" w:type="dxa"/>
-            <w:tcBorders>
-              <w:top w:val="single" w:sz="8" w:space="0" w:color="4472C4"/>
-              <w:left w:val="nil"/>
-              <w:bottom w:val="nil"/>
-              <w:right w:val="nil"/>
-            </w:tcBorders>
-            <w:shd w:val="clear" w:color="000000" w:fill="FFFFFF"/>
-            <w:noWrap/>
-            <w:vAlign w:val="bottom"/>
-            <w:hideMark/>
-          </w:tcPr>
-          <w:p>
-            <w:pPr>
-              <w:suppressAutoHyphens w:val="0"/>
-              <w:autoSpaceDN/>
-              <w:spacing w:after="0" w:line="240" w:lineRule="auto"/>
-              <w:textAlignment w:val="auto"/>
-              <w:rPr>
-                <w:rFonts w:eastAsia="Times New Roman" w:cs="Calibri"/>
-                <w:b/>
-                <w:bCs/>
-                <w:color w:val="000000"/>
-                <w:sz w:val="36"/>
-                <w:lang w:eastAsia="fr-FR"/>
-              </w:rPr>
-            </w:pPr>
-            <w:r>
-              <w:rPr>
-                <w:rFonts w:eastAsia="Times New Roman" w:cs="Calibri"/>
-                <w:b/>
-                <w:bCs/>
-                <w:color w:val="000000"/>
-                <w:sz w:val="36"/>
-                <w:lang w:eastAsia="fr-FR"/>
-              </w:rPr>
-              <w:t>16</w:t>
-            </w:r>
-          </w:p>
-        </w:tc>
-        <w:tc>
-          <w:tcPr>
-            <w:tcW w:w="400" w:type="dxa"/>
-            <w:tcBorders>
-              <w:top w:val="single" w:sz="8" w:space="0" w:color="4472C4"/>
-              <w:left w:val="nil"/>
-              <w:bottom w:val="nil"/>
-              <w:right w:val="single" w:sz="8" w:space="0" w:color="4472C4"/>
-            </w:tcBorders>
-            <w:shd w:val="clear" w:color="000000" w:fill="FFFFFF"/>
-            <w:noWrap/>
-            <w:vAlign w:val="bottom"/>
-            <w:hideMark/>
-          </w:tcPr>
-          <w:p>
-            <w:pPr>
-              <w:suppressAutoHyphens w:val="0"/>
-              <w:autoSpaceDN/>
-              <w:spacing w:after="0" w:line="240" w:lineRule="auto"/>
-              <w:textAlignment w:val="auto"/>
-              <w:rPr>
-                <w:rFonts w:eastAsia="Times New Roman" w:cs="Calibri"/>
-                <w:b/>
-                <w:bCs/>
-                <w:color w:val="000000"/>
-                <w:sz w:val="36"/>
-                <w:lang w:eastAsia="fr-FR"/>
-              </w:rPr>
-            </w:pPr>
-            <w:r>
-              <w:rPr>
-                <w:rFonts w:eastAsia="Times New Roman" w:cs="Calibri"/>
-                <w:b/>
-                <w:bCs/>
-                <w:color w:val="000000"/>
-                <w:sz w:val="36"/>
-                <w:lang w:eastAsia="fr-FR"/>
-              </w:rPr>
-              <w:t>15</w:t>
-            </w:r>
-          </w:p>
-        </w:tc>
-      </w:tr>
-      <w:tr>
-        <w:trPr>
-          <w:trHeight w:val="651"/>
-        </w:trPr>
-        <w:tc>
-          <w:tcPr>
-            <w:tcW w:w="400" w:type="dxa"/>
-            <w:tcBorders>
-              <w:top w:val="single" w:sz="8" w:space="0" w:color="4472C4"/>
-              <w:left w:val="single" w:sz="8" w:space="0" w:color="4472C4"/>
-              <w:bottom w:val="nil"/>
-              <w:right w:val="nil"/>
-            </w:tcBorders>
-            <w:shd w:val="clear" w:color="000000" w:fill="FFFFFF"/>
-            <w:noWrap/>
-            <w:vAlign w:val="bottom"/>
-            <w:hideMark/>
-          </w:tcPr>
-          <w:p>
-            <w:pPr>
-              <w:suppressAutoHyphens w:val="0"/>
-              <w:autoSpaceDN/>
-              <w:spacing w:after="0" w:line="240" w:lineRule="auto"/>
-              <w:jc w:val="right"/>
-              <w:textAlignment w:val="auto"/>
-              <w:rPr>
-                <w:rFonts w:eastAsia="Times New Roman" w:cs="Calibri"/>
-                <w:b/>
-                <w:bCs/>
-                <w:color w:val="000000"/>
-                <w:sz w:val="36"/>
-                <w:lang w:eastAsia="fr-FR"/>
-              </w:rPr>
-            </w:pPr>
-            <w:r>
-              <w:rPr>
-                <w:rFonts w:eastAsia="Times New Roman" w:cs="Calibri"/>
-                <w:b/>
-                <w:bCs/>
-                <w:color w:val="000000"/>
-                <w:sz w:val="36"/>
-                <w:lang w:eastAsia="fr-FR"/>
-              </w:rPr>
-              <w:t>4</w:t>
-            </w:r>
-          </w:p>
-        </w:tc>
-        <w:tc>
-          <w:tcPr>
-            <w:tcW w:w="740" w:type="dxa"/>
-            <w:tcBorders>
-              <w:top w:val="single" w:sz="8" w:space="0" w:color="4472C4"/>
-              <w:left w:val="single" w:sz="8" w:space="0" w:color="4472C4"/>
-              <w:bottom w:val="single" w:sz="8" w:space="0" w:color="4472C4"/>
-              <w:right w:val="single" w:sz="8" w:space="0" w:color="4472C4"/>
-            </w:tcBorders>
-            <w:shd w:val="clear" w:color="auto" w:fill="70AD47" w:themeFill="accent6"/>
-            <w:noWrap/>
-            <w:vAlign w:val="bottom"/>
-            <w:hideMark/>
-          </w:tcPr>
-          <w:p>
-            <w:pPr>
-              <w:suppressAutoHyphens w:val="0"/>
-              <w:autoSpaceDN/>
-              <w:spacing w:after="0" w:line="240" w:lineRule="auto"/>
-              <w:textAlignment w:val="auto"/>
-              <w:rPr>
-                <w:rFonts w:eastAsia="Times New Roman" w:cs="Calibri"/>
-                <w:b/>
-                <w:bCs/>
-                <w:color w:val="000000"/>
-                <w:sz w:val="36"/>
-                <w:lang w:eastAsia="fr-FR"/>
-              </w:rPr>
-            </w:pPr>
-          </w:p>
-        </w:tc>
-        <w:tc>
-          <w:tcPr>
-            <w:tcW w:w="740" w:type="dxa"/>
-            <w:tcBorders>
-              <w:top w:val="single" w:sz="8" w:space="0" w:color="4472C4"/>
-              <w:left w:val="nil"/>
-              <w:bottom w:val="single" w:sz="8" w:space="0" w:color="4472C4"/>
-              <w:right w:val="dotted" w:sz="4" w:space="0" w:color="4472C4"/>
-            </w:tcBorders>
-            <w:shd w:val="clear" w:color="auto" w:fill="70AD47" w:themeFill="accent6"/>
-            <w:noWrap/>
-            <w:vAlign w:val="bottom"/>
-            <w:hideMark/>
-          </w:tcPr>
-          <w:p>
-            <w:pPr>
-              <w:suppressAutoHyphens w:val="0"/>
-              <w:autoSpaceDN/>
-              <w:spacing w:after="0" w:line="240" w:lineRule="auto"/>
-              <w:textAlignment w:val="auto"/>
-              <w:rPr>
-                <w:rFonts w:eastAsia="Times New Roman" w:cs="Calibri"/>
-                <w:b/>
-                <w:bCs/>
-                <w:color w:val="000000"/>
-                <w:sz w:val="36"/>
-                <w:lang w:eastAsia="fr-FR"/>
-              </w:rPr>
-            </w:pPr>
-            <w:r>
-              <w:rPr>
-                <w:rFonts w:eastAsia="Times New Roman" w:cs="Calibri"/>
-                <w:b/>
-                <w:bCs/>
-                <w:color w:val="000000"/>
-                <w:sz w:val="36"/>
-                <w:lang w:eastAsia="fr-FR"/>
-              </w:rPr>
-              <w:t>5</w:t>
-            </w:r>
-          </w:p>
-        </w:tc>
-        <w:tc>
-          <w:tcPr>
-            <w:tcW w:w="740" w:type="dxa"/>
-            <w:tcBorders>
-              <w:top w:val="single" w:sz="8" w:space="0" w:color="4472C4"/>
-              <w:left w:val="nil"/>
-              <w:bottom w:val="single" w:sz="8" w:space="0" w:color="4472C4"/>
-              <w:right w:val="single" w:sz="8" w:space="0" w:color="4472C4"/>
-            </w:tcBorders>
-            <w:shd w:val="clear" w:color="auto" w:fill="70AD47" w:themeFill="accent6"/>
-            <w:noWrap/>
-            <w:vAlign w:val="bottom"/>
-            <w:hideMark/>
-          </w:tcPr>
-          <w:p>
-            <w:pPr>
-              <w:suppressAutoHyphens w:val="0"/>
-              <w:autoSpaceDN/>
-              <w:spacing w:after="0" w:line="240" w:lineRule="auto"/>
-              <w:textAlignment w:val="auto"/>
-              <w:rPr>
-                <w:rFonts w:eastAsia="Times New Roman" w:cs="Calibri"/>
-                <w:b/>
-                <w:bCs/>
-                <w:color w:val="000000"/>
-                <w:sz w:val="36"/>
-                <w:lang w:eastAsia="fr-FR"/>
-              </w:rPr>
-            </w:pPr>
-            <w:r>
-              <w:rPr>
-                <w:rFonts w:eastAsia="Times New Roman" w:cs="Calibri"/>
-                <w:b/>
-                <w:bCs/>
-                <w:color w:val="000000"/>
-                <w:sz w:val="36"/>
-                <w:lang w:eastAsia="fr-FR"/>
-              </w:rPr>
-              <w:t> </w:t>
-            </w:r>
-          </w:p>
-        </w:tc>
-        <w:tc>
-          <w:tcPr>
-            <w:tcW w:w="740" w:type="dxa"/>
-            <w:tcBorders>
-              <w:top w:val="single" w:sz="8" w:space="0" w:color="4472C4"/>
-              <w:left w:val="nil"/>
-              <w:bottom w:val="dotted" w:sz="4" w:space="0" w:color="4472C4"/>
-              <w:right w:val="dotted" w:sz="4" w:space="0" w:color="4472C4"/>
-            </w:tcBorders>
-            <w:shd w:val="clear" w:color="auto" w:fill="70AD47" w:themeFill="accent6"/>
-            <w:noWrap/>
-            <w:vAlign w:val="bottom"/>
-            <w:hideMark/>
-          </w:tcPr>
-          <w:p>
-            <w:pPr>
-              <w:suppressAutoHyphens w:val="0"/>
-              <w:autoSpaceDN/>
-              <w:spacing w:after="0" w:line="240" w:lineRule="auto"/>
-              <w:textAlignment w:val="auto"/>
-              <w:rPr>
-                <w:rFonts w:eastAsia="Times New Roman" w:cs="Calibri"/>
-                <w:b/>
-                <w:bCs/>
-                <w:color w:val="000000"/>
-                <w:sz w:val="36"/>
-                <w:lang w:eastAsia="fr-FR"/>
-              </w:rPr>
-            </w:pPr>
-            <w:r>
-              <w:rPr>
-                <w:rFonts w:eastAsia="Times New Roman" w:cs="Calibri"/>
-                <w:b/>
-                <w:bCs/>
-                <w:color w:val="000000"/>
-                <w:sz w:val="36"/>
-                <w:lang w:eastAsia="fr-FR"/>
-              </w:rPr>
-              <w:t>6</w:t>
-            </w:r>
-          </w:p>
-        </w:tc>
-        <w:tc>
-          <w:tcPr>
-            <w:tcW w:w="740" w:type="dxa"/>
-            <w:tcBorders>
-              <w:top w:val="single" w:sz="8" w:space="0" w:color="4472C4"/>
-              <w:left w:val="nil"/>
-              <w:bottom w:val="dotted" w:sz="4" w:space="0" w:color="4472C4"/>
-              <w:right w:val="nil"/>
-            </w:tcBorders>
-            <w:shd w:val="clear" w:color="auto" w:fill="70AD47" w:themeFill="accent6"/>
-            <w:noWrap/>
-            <w:vAlign w:val="bottom"/>
-            <w:hideMark/>
-          </w:tcPr>
-          <w:p>
-            <w:pPr>
-              <w:suppressAutoHyphens w:val="0"/>
-              <w:autoSpaceDN/>
-              <w:spacing w:after="0" w:line="240" w:lineRule="auto"/>
-              <w:textAlignment w:val="auto"/>
-              <w:rPr>
-                <w:rFonts w:eastAsia="Times New Roman" w:cs="Calibri"/>
-                <w:b/>
-                <w:bCs/>
-                <w:color w:val="000000"/>
-                <w:sz w:val="36"/>
-                <w:lang w:eastAsia="fr-FR"/>
-              </w:rPr>
-            </w:pPr>
-            <w:r>
-              <w:rPr>
-                <w:rFonts w:eastAsia="Times New Roman" w:cs="Calibri"/>
-                <w:b/>
-                <w:bCs/>
-                <w:color w:val="000000"/>
-                <w:sz w:val="36"/>
-                <w:lang w:eastAsia="fr-FR"/>
-              </w:rPr>
-              <w:t> </w:t>
-            </w:r>
-          </w:p>
-        </w:tc>
-        <w:tc>
-          <w:tcPr>
-            <w:tcW w:w="740" w:type="dxa"/>
-            <w:tcBorders>
-              <w:top w:val="single" w:sz="8" w:space="0" w:color="4472C4"/>
-              <w:left w:val="single" w:sz="8" w:space="0" w:color="4472C4"/>
-              <w:bottom w:val="dotted" w:sz="4" w:space="0" w:color="4472C4"/>
-              <w:right w:val="single" w:sz="8" w:space="0" w:color="4472C4"/>
-            </w:tcBorders>
-            <w:shd w:val="clear" w:color="auto" w:fill="70AD47" w:themeFill="accent6"/>
-            <w:noWrap/>
-            <w:vAlign w:val="bottom"/>
-            <w:hideMark/>
-          </w:tcPr>
-          <w:p>
-            <w:pPr>
-              <w:suppressAutoHyphens w:val="0"/>
-              <w:autoSpaceDN/>
-              <w:spacing w:after="0" w:line="240" w:lineRule="auto"/>
-              <w:textAlignment w:val="auto"/>
-              <w:rPr>
-                <w:rFonts w:eastAsia="Times New Roman" w:cs="Calibri"/>
-                <w:b/>
-                <w:bCs/>
-                <w:color w:val="000000"/>
-                <w:sz w:val="36"/>
-                <w:lang w:eastAsia="fr-FR"/>
-              </w:rPr>
-            </w:pPr>
-            <w:r>
-              <w:rPr>
-                <w:rFonts w:eastAsia="Times New Roman" w:cs="Calibri"/>
-                <w:b/>
-                <w:bCs/>
-                <w:color w:val="000000"/>
-                <w:sz w:val="36"/>
-                <w:lang w:eastAsia="fr-FR"/>
-              </w:rPr>
-              <w:t> </w:t>
-            </w:r>
-          </w:p>
-        </w:tc>
-        <w:tc>
-          <w:tcPr>
-            <w:tcW w:w="400" w:type="dxa"/>
-            <w:tcBorders>
-              <w:top w:val="nil"/>
-              <w:left w:val="nil"/>
-              <w:bottom w:val="nil"/>
-              <w:right w:val="single" w:sz="8" w:space="0" w:color="4472C4"/>
-            </w:tcBorders>
-            <w:shd w:val="clear" w:color="000000" w:fill="FFFFFF"/>
-            <w:noWrap/>
-            <w:vAlign w:val="bottom"/>
-            <w:hideMark/>
-          </w:tcPr>
-          <w:p>
-            <w:pPr>
-              <w:suppressAutoHyphens w:val="0"/>
-              <w:autoSpaceDN/>
-              <w:spacing w:after="0" w:line="240" w:lineRule="auto"/>
-              <w:textAlignment w:val="auto"/>
-              <w:rPr>
-                <w:rFonts w:eastAsia="Times New Roman" w:cs="Calibri"/>
-                <w:b/>
-                <w:bCs/>
-                <w:color w:val="000000"/>
-                <w:sz w:val="36"/>
-                <w:lang w:eastAsia="fr-FR"/>
-              </w:rPr>
-            </w:pPr>
-            <w:r>
-              <w:rPr>
-                <w:rFonts w:eastAsia="Times New Roman" w:cs="Calibri"/>
-                <w:b/>
-                <w:bCs/>
-                <w:color w:val="000000"/>
-                <w:sz w:val="36"/>
-                <w:lang w:eastAsia="fr-FR"/>
-              </w:rPr>
-              <w:t> </w:t>
-            </w:r>
-          </w:p>
-        </w:tc>
-      </w:tr>
-      <w:tr>
-        <w:trPr>
-          <w:trHeight w:val="300"/>
-        </w:trPr>
-        <w:tc>
-          <w:tcPr>
-            <w:tcW w:w="400" w:type="dxa"/>
-            <w:tcBorders>
-              <w:top w:val="nil"/>
-              <w:left w:val="single" w:sz="8" w:space="0" w:color="4472C4"/>
-              <w:bottom w:val="nil"/>
-              <w:right w:val="nil"/>
-            </w:tcBorders>
-            <w:shd w:val="clear" w:color="000000" w:fill="FFFFFF"/>
-            <w:noWrap/>
-            <w:vAlign w:val="bottom"/>
-            <w:hideMark/>
-          </w:tcPr>
-          <w:p>
-            <w:pPr>
-              <w:suppressAutoHyphens w:val="0"/>
-              <w:autoSpaceDN/>
-              <w:spacing w:after="0" w:line="240" w:lineRule="auto"/>
-              <w:jc w:val="right"/>
-              <w:textAlignment w:val="auto"/>
-              <w:rPr>
-                <w:rFonts w:eastAsia="Times New Roman" w:cs="Calibri"/>
-                <w:b/>
-                <w:bCs/>
-                <w:color w:val="000000"/>
-                <w:sz w:val="36"/>
-                <w:lang w:eastAsia="fr-FR"/>
-              </w:rPr>
-            </w:pPr>
-          </w:p>
-        </w:tc>
-        <w:tc>
-          <w:tcPr>
-            <w:tcW w:w="740" w:type="dxa"/>
-            <w:tcBorders>
-              <w:top w:val="nil"/>
-              <w:left w:val="single" w:sz="8" w:space="0" w:color="4472C4"/>
-              <w:bottom w:val="dotted" w:sz="4" w:space="0" w:color="4472C4"/>
-              <w:right w:val="dotted" w:sz="4" w:space="0" w:color="4472C4"/>
-            </w:tcBorders>
-            <w:shd w:val="clear" w:color="auto" w:fill="70AD47" w:themeFill="accent6"/>
-            <w:noWrap/>
-            <w:vAlign w:val="bottom"/>
-            <w:hideMark/>
-          </w:tcPr>
-          <w:p>
-            <w:pPr>
-              <w:suppressAutoHyphens w:val="0"/>
-              <w:autoSpaceDN/>
-              <w:spacing w:after="0" w:line="240" w:lineRule="auto"/>
-              <w:textAlignment w:val="auto"/>
-              <w:rPr>
-                <w:rFonts w:eastAsia="Times New Roman" w:cs="Calibri"/>
-                <w:b/>
-                <w:bCs/>
-                <w:color w:val="000000"/>
-                <w:sz w:val="36"/>
-                <w:lang w:eastAsia="fr-FR"/>
-              </w:rPr>
-            </w:pPr>
-            <w:r>
-              <w:rPr>
-                <w:rFonts w:eastAsia="Times New Roman" w:cs="Calibri"/>
-                <w:b/>
-                <w:bCs/>
-                <w:color w:val="000000"/>
-                <w:sz w:val="36"/>
-                <w:lang w:eastAsia="fr-FR"/>
-              </w:rPr>
-              <w:t> </w:t>
-            </w:r>
-          </w:p>
-        </w:tc>
-        <w:tc>
-          <w:tcPr>
-            <w:tcW w:w="740" w:type="dxa"/>
-            <w:tcBorders>
-              <w:top w:val="nil"/>
-              <w:left w:val="nil"/>
-              <w:bottom w:val="dotted" w:sz="4" w:space="0" w:color="4472C4"/>
-              <w:right w:val="dotted" w:sz="4" w:space="0" w:color="4472C4"/>
-            </w:tcBorders>
-            <w:shd w:val="clear" w:color="auto" w:fill="70AD47" w:themeFill="accent6"/>
-            <w:noWrap/>
-            <w:vAlign w:val="bottom"/>
-            <w:hideMark/>
-          </w:tcPr>
-          <w:p>
-            <w:pPr>
-              <w:suppressAutoHyphens w:val="0"/>
-              <w:autoSpaceDN/>
-              <w:spacing w:after="0" w:line="240" w:lineRule="auto"/>
-              <w:textAlignment w:val="auto"/>
-              <w:rPr>
-                <w:rFonts w:eastAsia="Times New Roman" w:cs="Calibri"/>
-                <w:b/>
-                <w:bCs/>
-                <w:color w:val="000000"/>
-                <w:sz w:val="36"/>
-                <w:lang w:eastAsia="fr-FR"/>
-              </w:rPr>
-            </w:pPr>
-            <w:r>
-              <w:rPr>
-                <w:rFonts w:eastAsia="Times New Roman" w:cs="Calibri"/>
-                <w:b/>
-                <w:bCs/>
-                <w:color w:val="000000"/>
-                <w:sz w:val="36"/>
-                <w:lang w:eastAsia="fr-FR"/>
-              </w:rPr>
-              <w:t> </w:t>
-            </w:r>
-          </w:p>
-        </w:tc>
-        <w:tc>
-          <w:tcPr>
-            <w:tcW w:w="740" w:type="dxa"/>
-            <w:tcBorders>
-              <w:top w:val="nil"/>
-              <w:left w:val="nil"/>
-              <w:bottom w:val="dotted" w:sz="4" w:space="0" w:color="4472C4"/>
-              <w:right w:val="dotted" w:sz="4" w:space="0" w:color="4472C4"/>
-            </w:tcBorders>
-            <w:shd w:val="clear" w:color="auto" w:fill="70AD47" w:themeFill="accent6"/>
-            <w:noWrap/>
-            <w:vAlign w:val="bottom"/>
-            <w:hideMark/>
-          </w:tcPr>
-          <w:p>
-            <w:pPr>
-              <w:suppressAutoHyphens w:val="0"/>
-              <w:autoSpaceDN/>
-              <w:spacing w:after="0" w:line="240" w:lineRule="auto"/>
-              <w:textAlignment w:val="auto"/>
-              <w:rPr>
-                <w:rFonts w:eastAsia="Times New Roman" w:cs="Calibri"/>
-                <w:b/>
-                <w:bCs/>
-                <w:color w:val="000000"/>
-                <w:sz w:val="36"/>
-                <w:lang w:eastAsia="fr-FR"/>
-              </w:rPr>
-            </w:pPr>
-            <w:r>
-              <w:rPr>
-                <w:rFonts w:eastAsia="Times New Roman" w:cs="Calibri"/>
-                <w:b/>
-                <w:bCs/>
-                <w:color w:val="000000"/>
-                <w:sz w:val="36"/>
-                <w:lang w:eastAsia="fr-FR"/>
-              </w:rPr>
-              <w:t> </w:t>
-            </w:r>
-          </w:p>
-        </w:tc>
-        <w:tc>
-          <w:tcPr>
-            <w:tcW w:w="740" w:type="dxa"/>
-            <w:tcBorders>
-              <w:top w:val="nil"/>
-              <w:left w:val="nil"/>
-              <w:bottom w:val="dotted" w:sz="4" w:space="0" w:color="4472C4"/>
-              <w:right w:val="dotted" w:sz="4" w:space="0" w:color="4472C4"/>
-            </w:tcBorders>
-            <w:shd w:val="clear" w:color="auto" w:fill="70AD47" w:themeFill="accent6"/>
-            <w:noWrap/>
-            <w:vAlign w:val="bottom"/>
-            <w:hideMark/>
-          </w:tcPr>
-          <w:p>
-            <w:pPr>
-              <w:suppressAutoHyphens w:val="0"/>
-              <w:autoSpaceDN/>
-              <w:spacing w:after="0" w:line="240" w:lineRule="auto"/>
-              <w:textAlignment w:val="auto"/>
-              <w:rPr>
-                <w:rFonts w:eastAsia="Times New Roman" w:cs="Calibri"/>
-                <w:b/>
-                <w:bCs/>
-                <w:color w:val="000000"/>
-                <w:sz w:val="36"/>
-                <w:lang w:eastAsia="fr-FR"/>
-              </w:rPr>
-            </w:pPr>
-            <w:r>
-              <w:rPr>
-                <w:rFonts w:eastAsia="Times New Roman" w:cs="Calibri"/>
-                <w:b/>
-                <w:bCs/>
-                <w:color w:val="000000"/>
-                <w:sz w:val="36"/>
-                <w:lang w:eastAsia="fr-FR"/>
-              </w:rPr>
-              <w:t> </w:t>
-            </w:r>
-          </w:p>
-        </w:tc>
-        <w:tc>
-          <w:tcPr>
-            <w:tcW w:w="740" w:type="dxa"/>
-            <w:tcBorders>
-              <w:top w:val="nil"/>
-              <w:left w:val="nil"/>
-              <w:bottom w:val="dotted" w:sz="4" w:space="0" w:color="4472C4"/>
-              <w:right w:val="nil"/>
-            </w:tcBorders>
-            <w:shd w:val="clear" w:color="auto" w:fill="70AD47" w:themeFill="accent6"/>
-            <w:noWrap/>
-            <w:vAlign w:val="bottom"/>
-            <w:hideMark/>
-          </w:tcPr>
-          <w:p>
-            <w:pPr>
-              <w:suppressAutoHyphens w:val="0"/>
-              <w:autoSpaceDN/>
-              <w:spacing w:after="0" w:line="240" w:lineRule="auto"/>
-              <w:textAlignment w:val="auto"/>
-              <w:rPr>
-                <w:rFonts w:eastAsia="Times New Roman" w:cs="Calibri"/>
-                <w:b/>
-                <w:bCs/>
-                <w:color w:val="000000"/>
-                <w:sz w:val="36"/>
-                <w:lang w:eastAsia="fr-FR"/>
-              </w:rPr>
-            </w:pPr>
-            <w:r>
-              <w:rPr>
-                <w:rFonts w:eastAsia="Times New Roman" w:cs="Calibri"/>
-                <w:b/>
-                <w:bCs/>
-                <w:color w:val="000000"/>
-                <w:sz w:val="36"/>
-                <w:lang w:eastAsia="fr-FR"/>
-              </w:rPr>
-              <w:t> </w:t>
-            </w:r>
-          </w:p>
-        </w:tc>
-        <w:tc>
-          <w:tcPr>
-            <w:tcW w:w="740" w:type="dxa"/>
-            <w:tcBorders>
-              <w:top w:val="nil"/>
-              <w:left w:val="single" w:sz="8" w:space="0" w:color="4472C4"/>
-              <w:bottom w:val="dotted" w:sz="4" w:space="0" w:color="4472C4"/>
-              <w:right w:val="single" w:sz="8" w:space="0" w:color="4472C4"/>
-            </w:tcBorders>
-            <w:shd w:val="clear" w:color="auto" w:fill="70AD47" w:themeFill="accent6"/>
-            <w:noWrap/>
-            <w:vAlign w:val="bottom"/>
-            <w:hideMark/>
-          </w:tcPr>
-          <w:p>
-            <w:pPr>
-              <w:suppressAutoHyphens w:val="0"/>
-              <w:autoSpaceDN/>
-              <w:spacing w:after="0" w:line="240" w:lineRule="auto"/>
-              <w:textAlignment w:val="auto"/>
-              <w:rPr>
-                <w:rFonts w:eastAsia="Times New Roman" w:cs="Calibri"/>
-                <w:b/>
-                <w:bCs/>
-                <w:color w:val="000000"/>
-                <w:sz w:val="36"/>
-                <w:lang w:eastAsia="fr-FR"/>
-              </w:rPr>
-            </w:pPr>
-            <w:r>
-              <w:rPr>
-                <w:rFonts w:eastAsia="Times New Roman" w:cs="Calibri"/>
-                <w:b/>
-                <w:bCs/>
-                <w:color w:val="000000"/>
-                <w:sz w:val="36"/>
-                <w:lang w:eastAsia="fr-FR"/>
-              </w:rPr>
-              <w:t> </w:t>
-            </w:r>
-          </w:p>
-        </w:tc>
-        <w:tc>
-          <w:tcPr>
-            <w:tcW w:w="400" w:type="dxa"/>
-            <w:tcBorders>
-              <w:top w:val="nil"/>
-              <w:left w:val="nil"/>
-              <w:bottom w:val="nil"/>
-              <w:right w:val="single" w:sz="8" w:space="0" w:color="4472C4"/>
-            </w:tcBorders>
-            <w:shd w:val="clear" w:color="000000" w:fill="FFFFFF"/>
-            <w:noWrap/>
-            <w:vAlign w:val="bottom"/>
-            <w:hideMark/>
-          </w:tcPr>
-          <w:p>
-            <w:pPr>
-              <w:suppressAutoHyphens w:val="0"/>
-              <w:autoSpaceDN/>
-              <w:spacing w:after="0" w:line="240" w:lineRule="auto"/>
-              <w:textAlignment w:val="auto"/>
-              <w:rPr>
-                <w:rFonts w:eastAsia="Times New Roman" w:cs="Calibri"/>
-                <w:b/>
-                <w:bCs/>
-                <w:color w:val="000000"/>
-                <w:sz w:val="36"/>
-                <w:lang w:eastAsia="fr-FR"/>
-              </w:rPr>
-            </w:pPr>
-            <w:r>
-              <w:rPr>
-                <w:rFonts w:eastAsia="Times New Roman" w:cs="Calibri"/>
-                <w:b/>
-                <w:bCs/>
-                <w:color w:val="000000"/>
-                <w:sz w:val="36"/>
-                <w:lang w:eastAsia="fr-FR"/>
-              </w:rPr>
-              <w:t> </w:t>
-            </w:r>
-          </w:p>
-        </w:tc>
-      </w:tr>
-      <w:tr>
-        <w:trPr>
-          <w:trHeight w:val="665"/>
-        </w:trPr>
-        <w:tc>
-          <w:tcPr>
-            <w:tcW w:w="400" w:type="dxa"/>
-            <w:tcBorders>
-              <w:top w:val="nil"/>
-              <w:left w:val="single" w:sz="8" w:space="0" w:color="4472C4"/>
-              <w:bottom w:val="nil"/>
-              <w:right w:val="nil"/>
-            </w:tcBorders>
-            <w:shd w:val="clear" w:color="000000" w:fill="FFFFFF"/>
-            <w:noWrap/>
-            <w:vAlign w:val="bottom"/>
-            <w:hideMark/>
-          </w:tcPr>
-          <w:p>
-            <w:pPr>
-              <w:suppressAutoHyphens w:val="0"/>
-              <w:autoSpaceDN/>
-              <w:spacing w:after="0" w:line="240" w:lineRule="auto"/>
-              <w:jc w:val="right"/>
-              <w:textAlignment w:val="auto"/>
-              <w:rPr>
-                <w:rFonts w:eastAsia="Times New Roman" w:cs="Calibri"/>
-                <w:b/>
-                <w:bCs/>
-                <w:color w:val="000000"/>
-                <w:sz w:val="36"/>
-                <w:lang w:eastAsia="fr-FR"/>
-              </w:rPr>
-            </w:pPr>
-            <w:r>
-              <w:rPr>
-                <w:rFonts w:eastAsia="Times New Roman" w:cs="Calibri"/>
-                <w:b/>
-                <w:bCs/>
-                <w:color w:val="000000"/>
-                <w:sz w:val="36"/>
-                <w:lang w:eastAsia="fr-FR"/>
-              </w:rPr>
-              <w:t>7</w:t>
-            </w:r>
-          </w:p>
-        </w:tc>
-        <w:tc>
-          <w:tcPr>
-            <w:tcW w:w="740" w:type="dxa"/>
-            <w:tcBorders>
-              <w:top w:val="nil"/>
-              <w:left w:val="single" w:sz="8" w:space="0" w:color="4472C4"/>
-              <w:bottom w:val="single" w:sz="8" w:space="0" w:color="4472C4"/>
-              <w:right w:val="dotted" w:sz="4" w:space="0" w:color="4472C4"/>
-            </w:tcBorders>
-            <w:shd w:val="clear" w:color="auto" w:fill="70AD47" w:themeFill="accent6"/>
-            <w:noWrap/>
-            <w:vAlign w:val="bottom"/>
-            <w:hideMark/>
-          </w:tcPr>
-          <w:p>
-            <w:pPr>
-              <w:suppressAutoHyphens w:val="0"/>
-              <w:autoSpaceDN/>
-              <w:spacing w:after="0" w:line="240" w:lineRule="auto"/>
-              <w:textAlignment w:val="auto"/>
-              <w:rPr>
-                <w:rFonts w:eastAsia="Times New Roman" w:cs="Calibri"/>
-                <w:b/>
-                <w:bCs/>
-                <w:color w:val="000000"/>
-                <w:sz w:val="36"/>
-                <w:lang w:eastAsia="fr-FR"/>
-              </w:rPr>
-            </w:pPr>
-          </w:p>
-        </w:tc>
-        <w:tc>
-          <w:tcPr>
-            <w:tcW w:w="740" w:type="dxa"/>
-            <w:tcBorders>
-              <w:top w:val="nil"/>
-              <w:left w:val="nil"/>
-              <w:bottom w:val="single" w:sz="8" w:space="0" w:color="4472C4"/>
-              <w:right w:val="dotted" w:sz="4" w:space="0" w:color="4472C4"/>
-            </w:tcBorders>
-            <w:shd w:val="clear" w:color="auto" w:fill="70AD47" w:themeFill="accent6"/>
-            <w:noWrap/>
-            <w:vAlign w:val="bottom"/>
-            <w:hideMark/>
-          </w:tcPr>
-          <w:p>
-            <w:pPr>
-              <w:suppressAutoHyphens w:val="0"/>
-              <w:autoSpaceDN/>
-              <w:spacing w:after="0" w:line="240" w:lineRule="auto"/>
-              <w:textAlignment w:val="auto"/>
-              <w:rPr>
-                <w:rFonts w:eastAsia="Times New Roman" w:cs="Calibri"/>
-                <w:b/>
-                <w:bCs/>
-                <w:color w:val="000000"/>
-                <w:sz w:val="36"/>
-                <w:lang w:eastAsia="fr-FR"/>
-              </w:rPr>
-            </w:pPr>
-            <w:r>
-              <w:rPr>
-                <w:rFonts w:eastAsia="Times New Roman" w:cs="Calibri"/>
-                <w:b/>
-                <w:bCs/>
-                <w:color w:val="000000"/>
-                <w:sz w:val="36"/>
-                <w:lang w:eastAsia="fr-FR"/>
-              </w:rPr>
-              <w:t> </w:t>
-            </w:r>
-          </w:p>
-        </w:tc>
-        <w:tc>
-          <w:tcPr>
-            <w:tcW w:w="740" w:type="dxa"/>
-            <w:tcBorders>
-              <w:top w:val="nil"/>
-              <w:left w:val="nil"/>
-              <w:bottom w:val="single" w:sz="8" w:space="0" w:color="4472C4"/>
-              <w:right w:val="dotted" w:sz="4" w:space="0" w:color="4472C4"/>
-            </w:tcBorders>
-            <w:shd w:val="clear" w:color="auto" w:fill="70AD47" w:themeFill="accent6"/>
-            <w:noWrap/>
-            <w:vAlign w:val="bottom"/>
-            <w:hideMark/>
-          </w:tcPr>
-          <w:p>
-            <w:pPr>
-              <w:suppressAutoHyphens w:val="0"/>
-              <w:autoSpaceDN/>
-              <w:spacing w:after="0" w:line="240" w:lineRule="auto"/>
-              <w:textAlignment w:val="auto"/>
-              <w:rPr>
-                <w:rFonts w:eastAsia="Times New Roman" w:cs="Calibri"/>
-                <w:b/>
-                <w:bCs/>
-                <w:color w:val="000000"/>
-                <w:sz w:val="36"/>
-                <w:lang w:eastAsia="fr-FR"/>
-              </w:rPr>
-            </w:pPr>
-            <w:r>
-              <w:rPr>
-                <w:rFonts w:eastAsia="Times New Roman" w:cs="Calibri"/>
-                <w:b/>
-                <w:bCs/>
-                <w:color w:val="000000"/>
-                <w:sz w:val="36"/>
-                <w:lang w:eastAsia="fr-FR"/>
-              </w:rPr>
-              <w:t> </w:t>
-            </w:r>
-          </w:p>
-        </w:tc>
-        <w:tc>
-          <w:tcPr>
-            <w:tcW w:w="740" w:type="dxa"/>
-            <w:tcBorders>
-              <w:top w:val="nil"/>
-              <w:left w:val="nil"/>
-              <w:bottom w:val="single" w:sz="8" w:space="0" w:color="4472C4"/>
-              <w:right w:val="dotted" w:sz="4" w:space="0" w:color="4472C4"/>
-            </w:tcBorders>
-            <w:shd w:val="clear" w:color="auto" w:fill="70AD47" w:themeFill="accent6"/>
-            <w:noWrap/>
-            <w:vAlign w:val="bottom"/>
-            <w:hideMark/>
-          </w:tcPr>
-          <w:p>
-            <w:pPr>
-              <w:suppressAutoHyphens w:val="0"/>
-              <w:autoSpaceDN/>
-              <w:spacing w:after="0" w:line="240" w:lineRule="auto"/>
-              <w:textAlignment w:val="auto"/>
-              <w:rPr>
-                <w:rFonts w:eastAsia="Times New Roman" w:cs="Calibri"/>
-                <w:b/>
-                <w:bCs/>
-                <w:color w:val="000000"/>
-                <w:sz w:val="36"/>
-                <w:lang w:eastAsia="fr-FR"/>
-              </w:rPr>
-            </w:pPr>
-            <w:r>
-              <w:rPr>
-                <w:rFonts w:eastAsia="Times New Roman" w:cs="Calibri"/>
-                <w:b/>
-                <w:bCs/>
-                <w:color w:val="000000"/>
-                <w:sz w:val="36"/>
-                <w:lang w:eastAsia="fr-FR"/>
-              </w:rPr>
-              <w:t> </w:t>
-            </w:r>
-          </w:p>
-        </w:tc>
-        <w:tc>
-          <w:tcPr>
-            <w:tcW w:w="740" w:type="dxa"/>
-            <w:tcBorders>
-              <w:top w:val="nil"/>
-              <w:left w:val="nil"/>
-              <w:bottom w:val="single" w:sz="8" w:space="0" w:color="4472C4"/>
-              <w:right w:val="single" w:sz="8" w:space="0" w:color="4472C4"/>
-            </w:tcBorders>
-            <w:shd w:val="clear" w:color="auto" w:fill="70AD47" w:themeFill="accent6"/>
-            <w:noWrap/>
-            <w:vAlign w:val="bottom"/>
-            <w:hideMark/>
-          </w:tcPr>
-          <w:p>
-            <w:pPr>
-              <w:suppressAutoHyphens w:val="0"/>
-              <w:autoSpaceDN/>
-              <w:spacing w:after="0" w:line="240" w:lineRule="auto"/>
-              <w:textAlignment w:val="auto"/>
-              <w:rPr>
-                <w:rFonts w:eastAsia="Times New Roman" w:cs="Calibri"/>
-                <w:b/>
-                <w:bCs/>
-                <w:color w:val="000000"/>
-                <w:sz w:val="36"/>
-                <w:lang w:eastAsia="fr-FR"/>
-              </w:rPr>
-            </w:pPr>
-            <w:r>
-              <w:rPr>
-                <w:rFonts w:eastAsia="Times New Roman" w:cs="Calibri"/>
-                <w:b/>
-                <w:bCs/>
-                <w:color w:val="000000"/>
-                <w:sz w:val="36"/>
-                <w:lang w:eastAsia="fr-FR"/>
-              </w:rPr>
-              <w:t> </w:t>
-            </w:r>
-            <w:r>
-              <w:rPr>
-                <w:rFonts w:eastAsia="Times New Roman" w:cs="Calibri"/>
-                <w:b/>
-                <w:bCs/>
-                <w:color w:val="000000"/>
-                <w:sz w:val="36"/>
-                <w:lang w:eastAsia="fr-FR"/>
-              </w:rPr>
-              <w:t>13</w:t>
-            </w:r>
-          </w:p>
-        </w:tc>
-        <w:tc>
-          <w:tcPr>
-            <w:tcW w:w="740" w:type="dxa"/>
-            <w:tcBorders>
-              <w:top w:val="nil"/>
-              <w:left w:val="nil"/>
-              <w:bottom w:val="single" w:sz="8" w:space="0" w:color="4472C4"/>
-              <w:right w:val="single" w:sz="8" w:space="0" w:color="4472C4"/>
-            </w:tcBorders>
-            <w:shd w:val="clear" w:color="auto" w:fill="70AD47" w:themeFill="accent6"/>
-            <w:noWrap/>
-            <w:vAlign w:val="bottom"/>
-            <w:hideMark/>
-          </w:tcPr>
-          <w:p>
-            <w:pPr>
-              <w:suppressAutoHyphens w:val="0"/>
-              <w:autoSpaceDN/>
-              <w:spacing w:after="0" w:line="240" w:lineRule="auto"/>
-              <w:jc w:val="center"/>
-              <w:textAlignment w:val="auto"/>
-              <w:rPr>
-                <w:rFonts w:eastAsia="Times New Roman" w:cs="Calibri"/>
-                <w:b/>
-                <w:bCs/>
-                <w:color w:val="000000"/>
-                <w:sz w:val="36"/>
-                <w:lang w:eastAsia="fr-FR"/>
-              </w:rPr>
-            </w:pPr>
-          </w:p>
-        </w:tc>
-        <w:tc>
-          <w:tcPr>
-            <w:tcW w:w="400" w:type="dxa"/>
-            <w:tcBorders>
-              <w:top w:val="nil"/>
-              <w:left w:val="nil"/>
-              <w:bottom w:val="nil"/>
-              <w:right w:val="single" w:sz="8" w:space="0" w:color="4472C4"/>
-            </w:tcBorders>
-            <w:shd w:val="clear" w:color="000000" w:fill="FFFFFF"/>
-            <w:noWrap/>
-            <w:vAlign w:val="bottom"/>
-            <w:hideMark/>
-          </w:tcPr>
-          <w:p>
-            <w:pPr>
-              <w:suppressAutoHyphens w:val="0"/>
-              <w:autoSpaceDN/>
-              <w:spacing w:after="0" w:line="240" w:lineRule="auto"/>
-              <w:textAlignment w:val="auto"/>
-              <w:rPr>
-                <w:rFonts w:eastAsia="Times New Roman" w:cs="Calibri"/>
-                <w:b/>
-                <w:bCs/>
-                <w:color w:val="000000"/>
-                <w:sz w:val="36"/>
-                <w:lang w:eastAsia="fr-FR"/>
-              </w:rPr>
-            </w:pPr>
-            <w:r>
-              <w:rPr>
-                <w:rFonts w:eastAsia="Times New Roman" w:cs="Calibri"/>
-                <w:b/>
-                <w:bCs/>
-                <w:color w:val="000000"/>
-                <w:sz w:val="36"/>
-                <w:lang w:eastAsia="fr-FR"/>
-              </w:rPr>
-              <w:t>14</w:t>
-            </w:r>
-          </w:p>
-        </w:tc>
-      </w:tr>
-      <w:tr>
-        <w:trPr>
-          <w:trHeight w:val="693"/>
-        </w:trPr>
-        <w:tc>
-          <w:tcPr>
-            <w:tcW w:w="400" w:type="dxa"/>
-            <w:tcBorders>
-              <w:top w:val="nil"/>
-              <w:left w:val="single" w:sz="8" w:space="0" w:color="4472C4"/>
-              <w:bottom w:val="nil"/>
-              <w:right w:val="nil"/>
-            </w:tcBorders>
-            <w:shd w:val="clear" w:color="000000" w:fill="FFFFFF"/>
-            <w:noWrap/>
-            <w:vAlign w:val="bottom"/>
-            <w:hideMark/>
-          </w:tcPr>
-          <w:p>
-            <w:pPr>
-              <w:suppressAutoHyphens w:val="0"/>
-              <w:autoSpaceDN/>
-              <w:spacing w:after="0" w:line="240" w:lineRule="auto"/>
-              <w:jc w:val="right"/>
-              <w:textAlignment w:val="auto"/>
-              <w:rPr>
-                <w:rFonts w:eastAsia="Times New Roman" w:cs="Calibri"/>
-                <w:b/>
-                <w:bCs/>
-                <w:color w:val="000000"/>
-                <w:sz w:val="36"/>
-                <w:lang w:eastAsia="fr-FR"/>
-              </w:rPr>
-            </w:pPr>
-          </w:p>
-        </w:tc>
-        <w:tc>
-          <w:tcPr>
-            <w:tcW w:w="740" w:type="dxa"/>
-            <w:tcBorders>
-              <w:top w:val="nil"/>
-              <w:left w:val="single" w:sz="8" w:space="0" w:color="4472C4"/>
-              <w:bottom w:val="dotted" w:sz="4" w:space="0" w:color="4472C4"/>
-              <w:right w:val="dotted" w:sz="4" w:space="0" w:color="4472C4"/>
-            </w:tcBorders>
-            <w:shd w:val="clear" w:color="auto" w:fill="70AD47" w:themeFill="accent6"/>
-            <w:noWrap/>
-            <w:vAlign w:val="bottom"/>
-            <w:hideMark/>
-          </w:tcPr>
-          <w:p>
-            <w:pPr>
-              <w:suppressAutoHyphens w:val="0"/>
-              <w:autoSpaceDN/>
-              <w:spacing w:after="0" w:line="240" w:lineRule="auto"/>
-              <w:textAlignment w:val="auto"/>
-              <w:rPr>
-                <w:rFonts w:eastAsia="Times New Roman" w:cs="Calibri"/>
-                <w:b/>
-                <w:bCs/>
-                <w:color w:val="000000"/>
-                <w:sz w:val="36"/>
-                <w:lang w:eastAsia="fr-FR"/>
-              </w:rPr>
-            </w:pPr>
-            <w:r>
-              <w:rPr>
-                <w:rFonts w:eastAsia="Times New Roman" w:cs="Calibri"/>
-                <w:b/>
-                <w:bCs/>
-                <w:color w:val="000000"/>
-                <w:sz w:val="36"/>
-                <w:lang w:eastAsia="fr-FR"/>
-              </w:rPr>
-              <w:t> </w:t>
-            </w:r>
-          </w:p>
-        </w:tc>
-        <w:tc>
-          <w:tcPr>
-            <w:tcW w:w="740" w:type="dxa"/>
-            <w:tcBorders>
-              <w:top w:val="nil"/>
-              <w:left w:val="nil"/>
-              <w:bottom w:val="single" w:sz="8" w:space="0" w:color="4472C4"/>
-              <w:right w:val="dotted" w:sz="4" w:space="0" w:color="4472C4"/>
-            </w:tcBorders>
-            <w:shd w:val="clear" w:color="auto" w:fill="70AD47" w:themeFill="accent6"/>
-            <w:noWrap/>
-            <w:vAlign w:val="bottom"/>
-            <w:hideMark/>
-          </w:tcPr>
-          <w:p>
-            <w:pPr>
-              <w:suppressAutoHyphens w:val="0"/>
-              <w:autoSpaceDN/>
-              <w:spacing w:after="0" w:line="240" w:lineRule="auto"/>
-              <w:textAlignment w:val="auto"/>
-              <w:rPr>
-                <w:rFonts w:eastAsia="Times New Roman" w:cs="Calibri"/>
-                <w:b/>
-                <w:bCs/>
-                <w:color w:val="000000"/>
-                <w:sz w:val="36"/>
-                <w:lang w:eastAsia="fr-FR"/>
-              </w:rPr>
-            </w:pPr>
-            <w:r>
-              <w:rPr>
-                <w:rFonts w:eastAsia="Times New Roman" w:cs="Calibri"/>
-                <w:b/>
-                <w:bCs/>
-                <w:color w:val="000000"/>
-                <w:sz w:val="36"/>
-                <w:lang w:eastAsia="fr-FR"/>
-              </w:rPr>
-              <w:t>11</w:t>
-            </w:r>
-          </w:p>
-        </w:tc>
-        <w:tc>
-          <w:tcPr>
-            <w:tcW w:w="740" w:type="dxa"/>
-            <w:tcBorders>
-              <w:top w:val="nil"/>
-              <w:left w:val="nil"/>
-              <w:bottom w:val="single" w:sz="8" w:space="0" w:color="4472C4"/>
-              <w:right w:val="dotted" w:sz="4" w:space="0" w:color="4472C4"/>
-            </w:tcBorders>
-            <w:shd w:val="clear" w:color="auto" w:fill="70AD47" w:themeFill="accent6"/>
-            <w:noWrap/>
-            <w:vAlign w:val="bottom"/>
-            <w:hideMark/>
-          </w:tcPr>
-          <w:p>
-            <w:pPr>
-              <w:suppressAutoHyphens w:val="0"/>
-              <w:autoSpaceDN/>
-              <w:spacing w:after="0" w:line="240" w:lineRule="auto"/>
-              <w:textAlignment w:val="auto"/>
-              <w:rPr>
-                <w:rFonts w:eastAsia="Times New Roman" w:cs="Calibri"/>
-                <w:b/>
-                <w:bCs/>
-                <w:color w:val="000000"/>
-                <w:sz w:val="36"/>
-                <w:lang w:eastAsia="fr-FR"/>
-              </w:rPr>
-            </w:pPr>
-            <w:r>
-              <w:rPr>
-                <w:rFonts w:eastAsia="Times New Roman" w:cs="Calibri"/>
-                <w:b/>
-                <w:bCs/>
-                <w:color w:val="000000"/>
-                <w:sz w:val="36"/>
-                <w:lang w:eastAsia="fr-FR"/>
-              </w:rPr>
-              <w:t> </w:t>
-            </w:r>
-          </w:p>
-        </w:tc>
-        <w:tc>
-          <w:tcPr>
-            <w:tcW w:w="740" w:type="dxa"/>
-            <w:tcBorders>
-              <w:top w:val="nil"/>
-              <w:left w:val="nil"/>
-              <w:bottom w:val="single" w:sz="8" w:space="0" w:color="4472C4"/>
-              <w:right w:val="dotted" w:sz="4" w:space="0" w:color="4472C4"/>
-            </w:tcBorders>
-            <w:shd w:val="clear" w:color="auto" w:fill="70AD47" w:themeFill="accent6"/>
-            <w:noWrap/>
-            <w:vAlign w:val="bottom"/>
-            <w:hideMark/>
-          </w:tcPr>
-          <w:p>
-            <w:pPr>
-              <w:suppressAutoHyphens w:val="0"/>
-              <w:autoSpaceDN/>
-              <w:spacing w:after="0" w:line="240" w:lineRule="auto"/>
-              <w:textAlignment w:val="auto"/>
-              <w:rPr>
-                <w:rFonts w:eastAsia="Times New Roman" w:cs="Calibri"/>
-                <w:b/>
-                <w:bCs/>
-                <w:color w:val="000000"/>
-                <w:sz w:val="36"/>
-                <w:lang w:eastAsia="fr-FR"/>
-              </w:rPr>
-            </w:pPr>
-            <w:r>
-              <w:rPr>
-                <w:rFonts w:eastAsia="Times New Roman" w:cs="Calibri"/>
-                <w:b/>
-                <w:bCs/>
-                <w:color w:val="000000"/>
-                <w:sz w:val="36"/>
-                <w:lang w:eastAsia="fr-FR"/>
-              </w:rPr>
-              <w:t> </w:t>
-            </w:r>
-          </w:p>
-        </w:tc>
-        <w:tc>
-          <w:tcPr>
-            <w:tcW w:w="740" w:type="dxa"/>
-            <w:tcBorders>
-              <w:top w:val="nil"/>
-              <w:left w:val="nil"/>
-              <w:bottom w:val="single" w:sz="8" w:space="0" w:color="4472C4"/>
-              <w:right w:val="nil"/>
-            </w:tcBorders>
-            <w:shd w:val="clear" w:color="auto" w:fill="70AD47" w:themeFill="accent6"/>
-            <w:noWrap/>
-            <w:vAlign w:val="bottom"/>
-            <w:hideMark/>
-          </w:tcPr>
-          <w:p>
-            <w:pPr>
-              <w:suppressAutoHyphens w:val="0"/>
-              <w:autoSpaceDN/>
-              <w:spacing w:after="0" w:line="240" w:lineRule="auto"/>
-              <w:textAlignment w:val="auto"/>
-              <w:rPr>
-                <w:rFonts w:eastAsia="Times New Roman" w:cs="Calibri"/>
-                <w:b/>
-                <w:bCs/>
-                <w:color w:val="000000"/>
-                <w:sz w:val="36"/>
-                <w:lang w:eastAsia="fr-FR"/>
-              </w:rPr>
-            </w:pPr>
-            <w:r>
-              <w:rPr>
-                <w:rFonts w:eastAsia="Times New Roman" w:cs="Calibri"/>
-                <w:b/>
-                <w:bCs/>
-                <w:color w:val="000000"/>
-                <w:sz w:val="36"/>
-                <w:lang w:eastAsia="fr-FR"/>
-              </w:rPr>
-              <w:t> </w:t>
-            </w:r>
-          </w:p>
-        </w:tc>
-        <w:tc>
-          <w:tcPr>
-            <w:tcW w:w="740" w:type="dxa"/>
-            <w:tcBorders>
-              <w:top w:val="nil"/>
-              <w:left w:val="single" w:sz="8" w:space="0" w:color="4472C4"/>
-              <w:bottom w:val="dotted" w:sz="4" w:space="0" w:color="4472C4"/>
-              <w:right w:val="single" w:sz="8" w:space="0" w:color="4472C4"/>
-            </w:tcBorders>
-            <w:shd w:val="clear" w:color="auto" w:fill="70AD47" w:themeFill="accent6"/>
-            <w:noWrap/>
-            <w:vAlign w:val="bottom"/>
-            <w:hideMark/>
-          </w:tcPr>
-          <w:p>
-            <w:pPr>
-              <w:suppressAutoHyphens w:val="0"/>
-              <w:autoSpaceDN/>
-              <w:spacing w:after="0" w:line="240" w:lineRule="auto"/>
-              <w:textAlignment w:val="auto"/>
-              <w:rPr>
-                <w:rFonts w:eastAsia="Times New Roman" w:cs="Calibri"/>
-                <w:b/>
-                <w:bCs/>
-                <w:color w:val="000000"/>
-                <w:sz w:val="36"/>
-                <w:lang w:eastAsia="fr-FR"/>
-              </w:rPr>
-            </w:pPr>
-            <w:r>
-              <w:rPr>
-                <w:rFonts w:eastAsia="Times New Roman" w:cs="Calibri"/>
-                <w:b/>
-                <w:bCs/>
-                <w:color w:val="000000"/>
-                <w:sz w:val="36"/>
-                <w:lang w:eastAsia="fr-FR"/>
-              </w:rPr>
-              <w:t>12</w:t>
-            </w:r>
-          </w:p>
-        </w:tc>
-        <w:tc>
-          <w:tcPr>
-            <w:tcW w:w="400" w:type="dxa"/>
-            <w:tcBorders>
-              <w:top w:val="nil"/>
-              <w:left w:val="nil"/>
-              <w:bottom w:val="nil"/>
-              <w:right w:val="single" w:sz="8" w:space="0" w:color="4472C4"/>
-            </w:tcBorders>
-            <w:shd w:val="clear" w:color="000000" w:fill="FFFFFF"/>
-            <w:noWrap/>
-            <w:vAlign w:val="bottom"/>
-            <w:hideMark/>
-          </w:tcPr>
-          <w:p>
-            <w:pPr>
-              <w:suppressAutoHyphens w:val="0"/>
-              <w:autoSpaceDN/>
-              <w:spacing w:after="0" w:line="240" w:lineRule="auto"/>
-              <w:textAlignment w:val="auto"/>
-              <w:rPr>
-                <w:rFonts w:eastAsia="Times New Roman" w:cs="Calibri"/>
-                <w:b/>
-                <w:bCs/>
-                <w:color w:val="000000"/>
-                <w:sz w:val="36"/>
-                <w:lang w:eastAsia="fr-FR"/>
-              </w:rPr>
-            </w:pPr>
-            <w:r>
-              <w:rPr>
-                <w:rFonts w:eastAsia="Times New Roman" w:cs="Calibri"/>
-                <w:b/>
-                <w:bCs/>
-                <w:color w:val="000000"/>
-                <w:sz w:val="36"/>
-                <w:lang w:eastAsia="fr-FR"/>
-              </w:rPr>
-              <w:t> </w:t>
-            </w:r>
-          </w:p>
-        </w:tc>
-      </w:tr>
-      <w:tr>
-        <w:trPr>
-          <w:trHeight w:val="660"/>
-        </w:trPr>
-        <w:tc>
-          <w:tcPr>
-            <w:tcW w:w="400" w:type="dxa"/>
-            <w:tcBorders>
-              <w:top w:val="nil"/>
-              <w:left w:val="single" w:sz="8" w:space="0" w:color="4472C4"/>
-              <w:bottom w:val="nil"/>
-              <w:right w:val="nil"/>
-            </w:tcBorders>
-            <w:shd w:val="clear" w:color="000000" w:fill="FFFFFF"/>
-            <w:noWrap/>
-            <w:vAlign w:val="bottom"/>
-            <w:hideMark/>
-          </w:tcPr>
-          <w:p>
-            <w:pPr>
-              <w:suppressAutoHyphens w:val="0"/>
-              <w:autoSpaceDN/>
-              <w:spacing w:after="0" w:line="240" w:lineRule="auto"/>
-              <w:jc w:val="right"/>
-              <w:textAlignment w:val="auto"/>
-              <w:rPr>
-                <w:rFonts w:eastAsia="Times New Roman" w:cs="Calibri"/>
-                <w:b/>
-                <w:bCs/>
-                <w:color w:val="000000"/>
-                <w:sz w:val="36"/>
-                <w:lang w:eastAsia="fr-FR"/>
-              </w:rPr>
-            </w:pPr>
-            <w:r>
-              <w:rPr>
-                <w:rFonts w:eastAsia="Times New Roman" w:cs="Calibri"/>
-                <w:b/>
-                <w:bCs/>
-                <w:color w:val="000000"/>
-                <w:sz w:val="36"/>
-                <w:lang w:eastAsia="fr-FR"/>
-              </w:rPr>
-              <w:t>8</w:t>
-            </w:r>
-          </w:p>
-        </w:tc>
-        <w:tc>
-          <w:tcPr>
-            <w:tcW w:w="740" w:type="dxa"/>
-            <w:tcBorders>
-              <w:top w:val="nil"/>
-              <w:left w:val="single" w:sz="8" w:space="0" w:color="4472C4"/>
-              <w:bottom w:val="single" w:sz="8" w:space="0" w:color="4472C4"/>
-              <w:right w:val="nil"/>
-            </w:tcBorders>
-            <w:shd w:val="clear" w:color="auto" w:fill="70AD47" w:themeFill="accent6"/>
-            <w:noWrap/>
-            <w:vAlign w:val="bottom"/>
-            <w:hideMark/>
-          </w:tcPr>
-          <w:p>
-            <w:pPr>
-              <w:suppressAutoHyphens w:val="0"/>
-              <w:autoSpaceDN/>
-              <w:spacing w:after="0" w:line="240" w:lineRule="auto"/>
-              <w:textAlignment w:val="auto"/>
-              <w:rPr>
-                <w:rFonts w:eastAsia="Times New Roman" w:cs="Calibri"/>
-                <w:b/>
-                <w:bCs/>
-                <w:color w:val="000000"/>
-                <w:sz w:val="36"/>
-                <w:lang w:eastAsia="fr-FR"/>
-              </w:rPr>
-            </w:pPr>
-          </w:p>
-        </w:tc>
-        <w:tc>
-          <w:tcPr>
-            <w:tcW w:w="740" w:type="dxa"/>
-            <w:tcBorders>
-              <w:top w:val="nil"/>
-              <w:left w:val="single" w:sz="8" w:space="0" w:color="4472C4"/>
-              <w:bottom w:val="single" w:sz="8" w:space="0" w:color="4472C4"/>
-              <w:right w:val="dotted" w:sz="4" w:space="0" w:color="4472C4"/>
-            </w:tcBorders>
-            <w:shd w:val="clear" w:color="auto" w:fill="70AD47" w:themeFill="accent6"/>
-            <w:noWrap/>
-            <w:vAlign w:val="bottom"/>
-            <w:hideMark/>
-          </w:tcPr>
-          <w:p>
-            <w:pPr>
-              <w:suppressAutoHyphens w:val="0"/>
-              <w:autoSpaceDN/>
-              <w:spacing w:after="0" w:line="240" w:lineRule="auto"/>
-              <w:textAlignment w:val="auto"/>
-              <w:rPr>
-                <w:rFonts w:eastAsia="Times New Roman" w:cs="Calibri"/>
-                <w:b/>
-                <w:bCs/>
-                <w:color w:val="000000"/>
-                <w:sz w:val="36"/>
-                <w:lang w:eastAsia="fr-FR"/>
-              </w:rPr>
-            </w:pPr>
-            <w:r>
-              <w:rPr>
-                <w:rFonts w:eastAsia="Times New Roman" w:cs="Calibri"/>
-                <w:b/>
-                <w:bCs/>
-                <w:color w:val="000000"/>
-                <w:sz w:val="36"/>
-                <w:lang w:eastAsia="fr-FR"/>
-              </w:rPr>
-              <w:t>9</w:t>
-            </w:r>
-          </w:p>
-        </w:tc>
-        <w:tc>
-          <w:tcPr>
-            <w:tcW w:w="740" w:type="dxa"/>
-            <w:tcBorders>
-              <w:top w:val="nil"/>
-              <w:left w:val="nil"/>
-              <w:bottom w:val="single" w:sz="8" w:space="0" w:color="4472C4"/>
-              <w:right w:val="dotted" w:sz="4" w:space="0" w:color="4472C4"/>
-            </w:tcBorders>
-            <w:shd w:val="clear" w:color="auto" w:fill="70AD47" w:themeFill="accent6"/>
-            <w:noWrap/>
-            <w:vAlign w:val="bottom"/>
-            <w:hideMark/>
-          </w:tcPr>
-          <w:p>
-            <w:pPr>
-              <w:suppressAutoHyphens w:val="0"/>
-              <w:autoSpaceDN/>
-              <w:spacing w:after="0" w:line="240" w:lineRule="auto"/>
-              <w:textAlignment w:val="auto"/>
-              <w:rPr>
-                <w:rFonts w:eastAsia="Times New Roman" w:cs="Calibri"/>
-                <w:b/>
-                <w:bCs/>
-                <w:color w:val="000000"/>
-                <w:sz w:val="36"/>
-                <w:lang w:eastAsia="fr-FR"/>
-              </w:rPr>
-            </w:pPr>
-            <w:r>
-              <w:rPr>
-                <w:rFonts w:eastAsia="Times New Roman" w:cs="Calibri"/>
-                <w:b/>
-                <w:bCs/>
-                <w:color w:val="000000"/>
-                <w:sz w:val="36"/>
-                <w:lang w:eastAsia="fr-FR"/>
-              </w:rPr>
-              <w:t> </w:t>
-            </w:r>
-          </w:p>
-        </w:tc>
-        <w:tc>
-          <w:tcPr>
-            <w:tcW w:w="740" w:type="dxa"/>
-            <w:tcBorders>
-              <w:top w:val="nil"/>
-              <w:left w:val="nil"/>
-              <w:bottom w:val="single" w:sz="8" w:space="0" w:color="4472C4"/>
-              <w:right w:val="dotted" w:sz="4" w:space="0" w:color="4472C4"/>
-            </w:tcBorders>
-            <w:shd w:val="clear" w:color="auto" w:fill="70AD47" w:themeFill="accent6"/>
-            <w:noWrap/>
-            <w:vAlign w:val="bottom"/>
-            <w:hideMark/>
-          </w:tcPr>
-          <w:p>
-            <w:pPr>
-              <w:suppressAutoHyphens w:val="0"/>
-              <w:autoSpaceDN/>
-              <w:spacing w:after="0" w:line="240" w:lineRule="auto"/>
-              <w:textAlignment w:val="auto"/>
-              <w:rPr>
-                <w:rFonts w:eastAsia="Times New Roman" w:cs="Calibri"/>
-                <w:b/>
-                <w:bCs/>
-                <w:color w:val="000000"/>
-                <w:sz w:val="36"/>
-                <w:lang w:eastAsia="fr-FR"/>
-              </w:rPr>
-            </w:pPr>
-            <w:r>
-              <w:rPr>
-                <w:rFonts w:eastAsia="Times New Roman" w:cs="Calibri"/>
-                <w:b/>
-                <w:bCs/>
-                <w:color w:val="000000"/>
-                <w:sz w:val="36"/>
-                <w:lang w:eastAsia="fr-FR"/>
-              </w:rPr>
-              <w:t> </w:t>
-            </w:r>
-          </w:p>
-        </w:tc>
-        <w:tc>
-          <w:tcPr>
-            <w:tcW w:w="740" w:type="dxa"/>
-            <w:tcBorders>
-              <w:top w:val="nil"/>
-              <w:left w:val="nil"/>
-              <w:bottom w:val="single" w:sz="8" w:space="0" w:color="4472C4"/>
-              <w:right w:val="dotted" w:sz="4" w:space="0" w:color="4472C4"/>
-            </w:tcBorders>
-            <w:shd w:val="clear" w:color="auto" w:fill="70AD47" w:themeFill="accent6"/>
-            <w:noWrap/>
-            <w:vAlign w:val="bottom"/>
-            <w:hideMark/>
-          </w:tcPr>
-          <w:p>
-            <w:pPr>
-              <w:suppressAutoHyphens w:val="0"/>
-              <w:autoSpaceDN/>
-              <w:spacing w:after="0" w:line="240" w:lineRule="auto"/>
-              <w:textAlignment w:val="auto"/>
-              <w:rPr>
-                <w:rFonts w:eastAsia="Times New Roman" w:cs="Calibri"/>
-                <w:b/>
-                <w:bCs/>
-                <w:color w:val="000000"/>
-                <w:sz w:val="36"/>
-                <w:lang w:eastAsia="fr-FR"/>
-              </w:rPr>
-            </w:pPr>
-            <w:r>
-              <w:rPr>
-                <w:rFonts w:eastAsia="Times New Roman" w:cs="Calibri"/>
-                <w:b/>
-                <w:bCs/>
-                <w:color w:val="000000"/>
-                <w:sz w:val="36"/>
-                <w:lang w:eastAsia="fr-FR"/>
-              </w:rPr>
-              <w:t> </w:t>
-            </w:r>
-          </w:p>
-        </w:tc>
-        <w:tc>
-          <w:tcPr>
-            <w:tcW w:w="740" w:type="dxa"/>
-            <w:tcBorders>
-              <w:top w:val="nil"/>
-              <w:left w:val="nil"/>
-              <w:bottom w:val="single" w:sz="8" w:space="0" w:color="4472C4"/>
-              <w:right w:val="single" w:sz="8" w:space="0" w:color="4472C4"/>
-            </w:tcBorders>
-            <w:shd w:val="clear" w:color="auto" w:fill="70AD47" w:themeFill="accent6"/>
-            <w:noWrap/>
-            <w:vAlign w:val="bottom"/>
-            <w:hideMark/>
-          </w:tcPr>
-          <w:p>
-            <w:pPr>
-              <w:suppressAutoHyphens w:val="0"/>
-              <w:autoSpaceDN/>
-              <w:spacing w:after="0" w:line="240" w:lineRule="auto"/>
-              <w:textAlignment w:val="auto"/>
-              <w:rPr>
-                <w:rFonts w:eastAsia="Times New Roman" w:cs="Calibri"/>
-                <w:b/>
-                <w:bCs/>
-                <w:color w:val="000000"/>
-                <w:sz w:val="36"/>
-                <w:lang w:eastAsia="fr-FR"/>
-              </w:rPr>
-            </w:pPr>
-            <w:r>
-              <w:rPr>
-                <w:rFonts w:eastAsia="Times New Roman" w:cs="Calibri"/>
-                <w:b/>
-                <w:bCs/>
-                <w:color w:val="000000"/>
-                <w:sz w:val="36"/>
-                <w:lang w:eastAsia="fr-FR"/>
-              </w:rPr>
-              <w:t> </w:t>
-            </w:r>
-          </w:p>
-        </w:tc>
-        <w:tc>
-          <w:tcPr>
-            <w:tcW w:w="400" w:type="dxa"/>
-            <w:tcBorders>
-              <w:top w:val="nil"/>
-              <w:left w:val="nil"/>
-              <w:bottom w:val="single" w:sz="8" w:space="0" w:color="4472C4"/>
-              <w:right w:val="single" w:sz="8" w:space="0" w:color="4472C4"/>
-            </w:tcBorders>
-            <w:shd w:val="clear" w:color="000000" w:fill="FFFFFF"/>
-            <w:noWrap/>
-            <w:vAlign w:val="bottom"/>
-            <w:hideMark/>
-          </w:tcPr>
-          <w:p>
-            <w:pPr>
-              <w:suppressAutoHyphens w:val="0"/>
-              <w:autoSpaceDN/>
-              <w:spacing w:after="0" w:line="240" w:lineRule="auto"/>
-              <w:textAlignment w:val="auto"/>
-              <w:rPr>
-                <w:rFonts w:eastAsia="Times New Roman" w:cs="Calibri"/>
-                <w:b/>
-                <w:bCs/>
-                <w:color w:val="000000"/>
-                <w:sz w:val="36"/>
-                <w:lang w:eastAsia="fr-FR"/>
-              </w:rPr>
-            </w:pPr>
-            <w:r>
-              <w:rPr>
-                <w:rFonts w:eastAsia="Times New Roman" w:cs="Calibri"/>
-                <w:b/>
-                <w:bCs/>
-                <w:color w:val="000000"/>
-                <w:sz w:val="36"/>
-                <w:lang w:eastAsia="fr-FR"/>
-              </w:rPr>
-              <w:t>10</w:t>
-            </w:r>
-          </w:p>
-        </w:tc>
-      </w:tr>
-      <w:tr>
-        <w:trPr>
-          <w:trHeight w:val="300"/>
-        </w:trPr>
-        <w:tc>
-          <w:tcPr>
-            <w:tcW w:w="400" w:type="dxa"/>
-            <w:tcBorders>
-              <w:top w:val="nil"/>
-              <w:left w:val="single" w:sz="8" w:space="0" w:color="4472C4"/>
-              <w:bottom w:val="single" w:sz="8" w:space="0" w:color="4472C4"/>
-              <w:right w:val="nil"/>
-            </w:tcBorders>
-            <w:shd w:val="clear" w:color="000000" w:fill="FFFFFF"/>
-            <w:noWrap/>
-            <w:vAlign w:val="bottom"/>
-            <w:hideMark/>
-          </w:tcPr>
-          <w:p>
-            <w:pPr>
-              <w:suppressAutoHyphens w:val="0"/>
-              <w:autoSpaceDN/>
-              <w:spacing w:after="0" w:line="240" w:lineRule="auto"/>
-              <w:jc w:val="right"/>
-              <w:textAlignment w:val="auto"/>
-              <w:rPr>
-                <w:rFonts w:eastAsia="Times New Roman" w:cs="Calibri"/>
-                <w:b/>
-                <w:bCs/>
-                <w:color w:val="000000"/>
-                <w:sz w:val="36"/>
-                <w:lang w:eastAsia="fr-FR"/>
-              </w:rPr>
-            </w:pPr>
-          </w:p>
-        </w:tc>
-        <w:tc>
-          <w:tcPr>
-            <w:tcW w:w="740" w:type="dxa"/>
-            <w:tcBorders>
-              <w:top w:val="nil"/>
-              <w:left w:val="nil"/>
-              <w:bottom w:val="single" w:sz="8" w:space="0" w:color="4472C4"/>
-              <w:right w:val="nil"/>
-            </w:tcBorders>
-            <w:shd w:val="clear" w:color="000000" w:fill="FFFFFF"/>
-            <w:noWrap/>
-            <w:vAlign w:val="bottom"/>
-            <w:hideMark/>
-          </w:tcPr>
-          <w:p>
-            <w:pPr>
-              <w:suppressAutoHyphens w:val="0"/>
-              <w:autoSpaceDN/>
-              <w:spacing w:after="0" w:line="240" w:lineRule="auto"/>
-              <w:jc w:val="right"/>
-              <w:textAlignment w:val="auto"/>
-              <w:rPr>
-                <w:rFonts w:eastAsia="Times New Roman" w:cs="Calibri"/>
-                <w:b/>
-                <w:bCs/>
-                <w:color w:val="000000"/>
-                <w:sz w:val="36"/>
-                <w:lang w:eastAsia="fr-FR"/>
-              </w:rPr>
-            </w:pPr>
-            <w:r>
-              <w:rPr>
-                <w:rFonts w:eastAsia="Times New Roman" w:cs="Calibri"/>
-                <w:b/>
-                <w:bCs/>
-                <w:color w:val="000000"/>
-                <w:sz w:val="36"/>
-                <w:lang w:eastAsia="fr-FR"/>
-              </w:rPr>
-              <w:t xml:space="preserve">    </w:t>
-            </w:r>
-          </w:p>
-        </w:tc>
-        <w:tc>
-          <w:tcPr>
-            <w:tcW w:w="740" w:type="dxa"/>
-            <w:tcBorders>
-              <w:top w:val="nil"/>
-              <w:left w:val="nil"/>
-              <w:bottom w:val="single" w:sz="8" w:space="0" w:color="4472C4"/>
-              <w:right w:val="nil"/>
-            </w:tcBorders>
-            <w:shd w:val="clear" w:color="000000" w:fill="FFFFFF"/>
-            <w:noWrap/>
-            <w:vAlign w:val="bottom"/>
-            <w:hideMark/>
-          </w:tcPr>
-          <w:p>
-            <w:pPr>
-              <w:suppressAutoHyphens w:val="0"/>
-              <w:autoSpaceDN/>
-              <w:spacing w:after="0" w:line="240" w:lineRule="auto"/>
-              <w:textAlignment w:val="auto"/>
-              <w:rPr>
-                <w:rFonts w:eastAsia="Times New Roman" w:cs="Calibri"/>
-                <w:b/>
-                <w:bCs/>
-                <w:color w:val="000000"/>
-                <w:sz w:val="36"/>
-                <w:lang w:eastAsia="fr-FR"/>
-              </w:rPr>
-            </w:pPr>
-          </w:p>
-        </w:tc>
-        <w:tc>
-          <w:tcPr>
-            <w:tcW w:w="740" w:type="dxa"/>
-            <w:tcBorders>
-              <w:top w:val="nil"/>
-              <w:left w:val="nil"/>
-              <w:bottom w:val="single" w:sz="8" w:space="0" w:color="4472C4"/>
-              <w:right w:val="nil"/>
-            </w:tcBorders>
-            <w:shd w:val="clear" w:color="000000" w:fill="FFFFFF"/>
-            <w:noWrap/>
-            <w:vAlign w:val="bottom"/>
-            <w:hideMark/>
-          </w:tcPr>
-          <w:p>
-            <w:pPr>
-              <w:suppressAutoHyphens w:val="0"/>
-              <w:autoSpaceDN/>
-              <w:spacing w:after="0" w:line="240" w:lineRule="auto"/>
-              <w:jc w:val="right"/>
-              <w:textAlignment w:val="auto"/>
-              <w:rPr>
-                <w:rFonts w:eastAsia="Times New Roman" w:cs="Calibri"/>
-                <w:b/>
-                <w:bCs/>
-                <w:color w:val="000000"/>
-                <w:sz w:val="36"/>
-                <w:lang w:eastAsia="fr-FR"/>
-              </w:rPr>
-            </w:pPr>
-          </w:p>
-        </w:tc>
-        <w:tc>
-          <w:tcPr>
-            <w:tcW w:w="740" w:type="dxa"/>
-            <w:tcBorders>
-              <w:top w:val="nil"/>
-              <w:left w:val="nil"/>
-              <w:bottom w:val="single" w:sz="8" w:space="0" w:color="4472C4"/>
-              <w:right w:val="nil"/>
-            </w:tcBorders>
-            <w:shd w:val="clear" w:color="000000" w:fill="FFFFFF"/>
-            <w:noWrap/>
-            <w:vAlign w:val="bottom"/>
-            <w:hideMark/>
-          </w:tcPr>
-          <w:p>
-            <w:pPr>
-              <w:suppressAutoHyphens w:val="0"/>
-              <w:autoSpaceDN/>
-              <w:spacing w:after="0" w:line="240" w:lineRule="auto"/>
-              <w:jc w:val="right"/>
-              <w:textAlignment w:val="auto"/>
-              <w:rPr>
-                <w:rFonts w:eastAsia="Times New Roman" w:cs="Calibri"/>
-                <w:b/>
-                <w:bCs/>
-                <w:color w:val="000000"/>
-                <w:sz w:val="36"/>
-                <w:lang w:eastAsia="fr-FR"/>
-              </w:rPr>
-            </w:pPr>
-          </w:p>
-        </w:tc>
-        <w:tc>
-          <w:tcPr>
-            <w:tcW w:w="740" w:type="dxa"/>
-            <w:tcBorders>
-              <w:top w:val="nil"/>
-              <w:left w:val="nil"/>
-              <w:bottom w:val="single" w:sz="8" w:space="0" w:color="4472C4"/>
-              <w:right w:val="nil"/>
-            </w:tcBorders>
-            <w:shd w:val="clear" w:color="000000" w:fill="FFFFFF"/>
-            <w:noWrap/>
-            <w:vAlign w:val="bottom"/>
-            <w:hideMark/>
-          </w:tcPr>
-          <w:p>
-            <w:pPr>
-              <w:suppressAutoHyphens w:val="0"/>
-              <w:autoSpaceDN/>
-              <w:spacing w:after="0" w:line="240" w:lineRule="auto"/>
-              <w:jc w:val="right"/>
-              <w:textAlignment w:val="auto"/>
-              <w:rPr>
-                <w:rFonts w:eastAsia="Times New Roman" w:cs="Calibri"/>
-                <w:b/>
-                <w:bCs/>
-                <w:color w:val="000000"/>
-                <w:sz w:val="36"/>
-                <w:lang w:eastAsia="fr-FR"/>
-              </w:rPr>
-            </w:pPr>
-          </w:p>
-        </w:tc>
-        <w:tc>
-          <w:tcPr>
-            <w:tcW w:w="740" w:type="dxa"/>
-            <w:tcBorders>
-              <w:top w:val="nil"/>
-              <w:left w:val="nil"/>
-              <w:bottom w:val="single" w:sz="8" w:space="0" w:color="4472C4"/>
-              <w:right w:val="single" w:sz="8" w:space="0" w:color="4472C4"/>
-            </w:tcBorders>
-            <w:shd w:val="clear" w:color="000000" w:fill="FFFFFF"/>
-            <w:noWrap/>
-            <w:vAlign w:val="bottom"/>
-            <w:hideMark/>
-          </w:tcPr>
-          <w:p>
-            <w:pPr>
-              <w:suppressAutoHyphens w:val="0"/>
-              <w:autoSpaceDN/>
-              <w:spacing w:after="0" w:line="240" w:lineRule="auto"/>
-              <w:jc w:val="right"/>
-              <w:textAlignment w:val="auto"/>
-              <w:rPr>
-                <w:rFonts w:eastAsia="Times New Roman" w:cs="Calibri"/>
-                <w:b/>
-                <w:bCs/>
-                <w:color w:val="000000"/>
-                <w:sz w:val="36"/>
-                <w:lang w:eastAsia="fr-FR"/>
-              </w:rPr>
-            </w:pPr>
-          </w:p>
-        </w:tc>
-        <w:tc>
-          <w:tcPr>
-            <w:tcW w:w="400" w:type="dxa"/>
-            <w:tcBorders>
-              <w:top w:val="nil"/>
-              <w:left w:val="nil"/>
-              <w:bottom w:val="nil"/>
-              <w:right w:val="nil"/>
-            </w:tcBorders>
-            <w:shd w:val="clear" w:color="000000" w:fill="FFFFFF"/>
-            <w:noWrap/>
-            <w:vAlign w:val="bottom"/>
-            <w:hideMark/>
-          </w:tcPr>
-          <w:p>
-            <w:pPr>
-              <w:suppressAutoHyphens w:val="0"/>
-              <w:autoSpaceDN/>
-              <w:spacing w:after="0" w:line="240" w:lineRule="auto"/>
-              <w:textAlignment w:val="auto"/>
-              <w:rPr>
-                <w:rFonts w:eastAsia="Times New Roman" w:cs="Calibri"/>
-                <w:color w:val="000000"/>
-                <w:sz w:val="36"/>
-                <w:lang w:eastAsia="fr-FR"/>
-              </w:rPr>
-            </w:pPr>
-            <w:r>
-              <w:rPr>
-                <w:rFonts w:eastAsia="Times New Roman" w:cs="Calibri"/>
-                <w:color w:val="000000"/>
-                <w:sz w:val="36"/>
-                <w:lang w:eastAsia="fr-FR"/>
-              </w:rPr>
-              <w:t> </w:t>
-            </w:r>
-          </w:p>
-        </w:tc>
-      </w:tr>
-    </w:tbl>
-    <w:p/>
-    <w:p/>
-    <w:p/>
-    <w:p/>
-    <w:p/>
-    <w:p/>
-    <w:p/>
-    <w:p/>
-    <w:p/>
+    <w:p>
+      <w:pPr>
+        <w:spacing w:before="240"/>
+        <w:jc w:val="center"/>
+        <w:rPr>
+          <w:rFonts w:ascii="Calibri Light" w:hAnsi="Calibri Light" w:cs="Calibri Light"/>
+          <w:sz w:val="18"/>
+        </w:rPr>
+      </w:pPr>
+      <w:r>
+        <w:rPr>
+          <w:rFonts w:ascii="Calibri Light" w:hAnsi="Calibri Light" w:cs="Calibri Light"/>
+          <w:sz w:val="18"/>
+        </w:rPr>
+        <w:lastRenderedPageBreak/>
+        <w:pict w14:anchorId="7F8E0FFA">
+          <v:shapetype id="_x0000_t75" coordsize="21600,21600" o:spt="75" o:preferrelative="t" path="m@4@5l@4@11@9@11@9@5xe" filled="f" stroked="f">
+            <v:stroke joinstyle="miter"/>
+            <v:formulas>
+              <v:f eqn="if lineDrawn pixelLineWidth 0"/>
+              <v:f eqn="sum @0 1 0"/>
+              <v:f eqn="sum 0 0 @1"/>
+              <v:f eqn="prod @2 1 2"/>
+              <v:f eqn="prod @3 21600 pixelWidth"/>
+              <v:f eqn="prod @3 21600 pixelHeight"/>
+              <v:f eqn="sum @0 0 1"/>
+              <v:f eqn="prod @6 1 2"/>
+              <v:f eqn="prod @7 21600 pixelWidth"/>
+              <v:f eqn="sum @8 21600 0"/>
+              <v:f eqn="prod @7 21600 pixelHeight"/>
+              <v:f eqn="sum @10 21600 0"/>
+            </v:formulas>
+            <v:path o:extrusionok="f" gradientshapeok="t" o:connecttype="rect"/>
+            <o:lock v:ext="edit" aspectratio="t"/>
+          </v:shapetype>
+          <v:shape id="_x0000_i1025" type="#_x0000_t75" style="width:450.75pt;height:249pt">
+            <v:imagedata r:id="rId6" o:title="carte"/>
+          </v:shape>
+        </w:pict>
+      </w:r>
+    </w:p>
+    <w:p>
+      <w:pPr>
+        <w:spacing w:before="240"/>
+        <w:jc w:val="center"/>
+        <w:rPr>
+          <w:rFonts w:ascii="Calibri Light" w:hAnsi="Calibri Light" w:cs="Calibri Light"/>
+          <w:sz w:val="20"/>
+          <w:u w:val="single"/>
+        </w:rPr>
+      </w:pPr>
+      <w:r>
+        <w:rPr>
+          <w:rFonts w:ascii="Calibri Light" w:hAnsi="Calibri Light" w:cs="Calibri Light"/>
+          <w:sz w:val="20"/>
+          <w:u w:val="single"/>
+        </w:rPr>
+        <w:t>MAP</w:t>
+      </w:r>
+    </w:p>
     <w:p>
       <w:pPr>
         <w:spacing w:before="240"/>
@@ -13717,6 +11469,16 @@
           <w:rFonts w:ascii="Calibri Light" w:hAnsi="Calibri Light" w:cs="Calibri Light"/>
         </w:rPr>
       </w:pPr>
+    </w:p>
+    <w:p>
+      <w:pPr>
+        <w:spacing w:before="240"/>
+        <w:rPr>
+          <w:rFonts w:ascii="Calibri Light" w:hAnsi="Calibri Light" w:cs="Calibri Light"/>
+        </w:rPr>
+      </w:pPr>
+      <w:bookmarkStart w:id="0" w:name="_GoBack"/>
+      <w:bookmarkEnd w:id="0"/>
     </w:p>
     <w:tbl>
       <w:tblPr>
@@ -13778,7 +11540,6 @@
                 <w:color w:val="000000"/>
                 <w:lang w:eastAsia="fr-FR"/>
               </w:rPr>
-              <w:lastRenderedPageBreak/>
               <w:t>Points</w:t>
             </w:r>
             <w:r>
@@ -15850,38 +13611,29 @@
     <w:p>
       <w:pPr>
         <w:spacing w:before="240"/>
+        <w:jc w:val="center"/>
         <w:rPr>
           <w:rFonts w:ascii="Calibri Light" w:hAnsi="Calibri Light" w:cs="Calibri Light"/>
+          <w:sz w:val="20"/>
         </w:rPr>
       </w:pPr>
-    </w:p>
-    <w:p>
       <w:r>
         <w:rPr>
-          <w:noProof/>
-          <w:lang w:eastAsia="fr-FR"/>
+          <w:rFonts w:ascii="Calibri Light" w:hAnsi="Calibri Light" w:cs="Calibri Light"/>
+          <w:sz w:val="20"/>
         </w:rPr>
-        <w:drawing>
-          <wp:inline distT="0" distB="0" distL="0" distR="0" wp14:anchorId="1ED1CAFA" wp14:editId="7164A8B1">
-            <wp:extent cx="5362575" cy="3429000"/>
-            <wp:effectExtent l="0" t="0" r="0" b="0"/>
-            <wp:docPr id="1" name="Graphique 1">
-              <a:extLst xmlns:a="http://schemas.openxmlformats.org/drawingml/2006/main">
-                <a:ext uri="{FF2B5EF4-FFF2-40B4-BE49-F238E27FC236}">
-                  <a16:creationId xmlns:a16="http://schemas.microsoft.com/office/drawing/2014/main" id="{3C43B815-B985-4EDA-8D92-B5C29A7D67AE}"/>
-                </a:ext>
-              </a:extLst>
-            </wp:docPr>
-            <wp:cNvGraphicFramePr/>
-            <a:graphic xmlns:a="http://schemas.openxmlformats.org/drawingml/2006/main">
-              <a:graphicData uri="http://schemas.openxmlformats.org/drawingml/2006/chart">
-                <c:chart xmlns:c="http://schemas.openxmlformats.org/drawingml/2006/chart" xmlns:r="http://schemas.openxmlformats.org/officeDocument/2006/relationships" r:id="rId6"/>
-              </a:graphicData>
-            </a:graphic>
-          </wp:inline>
-        </w:drawing>
+        <w:t xml:space="preserve">Tab3 : </w:t>
+      </w:r>
+      <w:r>
+        <w:rPr>
+          <w:rFonts w:ascii="Calibri Light" w:hAnsi="Calibri Light" w:cs="Calibri Light"/>
+          <w:sz w:val="20"/>
+          <w:u w:val="single"/>
+        </w:rPr>
+        <w:t>TABLEAU DES DESTINATIONS</w:t>
       </w:r>
     </w:p>
+    <w:p/>
     <w:sectPr>
       <w:pgSz w:w="11906" w:h="16838"/>
       <w:pgMar w:top="1440" w:right="1440" w:bottom="1440" w:left="1440" w:header="708" w:footer="708" w:gutter="0"/>
@@ -15893,7 +13645,7 @@
 </file>
 
 <file path=word/endnotes.xml><?xml version="1.0" encoding="utf-8"?>
-<w:endnotes xmlns:wpc="http://schemas.microsoft.com/office/word/2010/wordprocessingCanvas" xmlns:cx="http://schemas.microsoft.com/office/drawing/2014/chartex" xmlns:cx1="http://schemas.microsoft.com/office/drawing/2015/9/8/chartex" xmlns:cx2="http://schemas.microsoft.com/office/drawing/2015/10/21/chartex" xmlns:cx3="http://schemas.microsoft.com/office/drawing/2016/5/9/chartex" xmlns:cx4="http://schemas.microsoft.com/office/drawing/2016/5/10/chartex" xmlns:cx5="http://schemas.microsoft.com/office/drawing/2016/5/11/chartex" xmlns:cx6="http://schemas.microsoft.com/office/drawing/2016/5/12/chartex" xmlns:cx7="http://schemas.microsoft.com/office/drawing/2016/5/13/chartex" xmlns:cx8="http://schemas.microsoft.com/office/drawing/2016/5/14/chartex" xmlns:mc="http://schemas.openxmlformats.org/markup-compatibility/2006" xmlns:aink="http://schemas.microsoft.com/office/drawing/2016/ink" xmlns:am3d="http://schemas.microsoft.com/office/drawing/2017/model3d" xmlns:o="urn:schemas-microsoft-com:office:office" xmlns:r="http://schemas.openxmlformats.org/officeDocument/2006/relationships" xmlns:m="http://schemas.openxmlformats.org/officeDocument/2006/math" xmlns:v="urn:schemas-microsoft-com:vml" xmlns:wp14="http://schemas.microsoft.com/office/word/2010/wordprocessingDrawing" xmlns:wp="http://schemas.openxmlformats.org/drawingml/2006/wordprocessingDrawing" xmlns:w10="urn:schemas-microsoft-com:office:word" xmlns:w="http://schemas.openxmlformats.org/wordprocessingml/2006/main" xmlns:w14="http://schemas.microsoft.com/office/word/2010/wordml" xmlns:w15="http://schemas.microsoft.com/office/word/2012/wordml" xmlns:w16cex="http://schemas.microsoft.com/office/word/2018/wordml/cex" xmlns:w16cid="http://schemas.microsoft.com/office/word/2016/wordml/cid" xmlns:w16="http://schemas.microsoft.com/office/word/2018/wordml" xmlns:w16sdtdh="http://schemas.microsoft.com/office/word/2020/wordml/sdtdatahash" xmlns:w16se="http://schemas.microsoft.com/office/word/2015/wordml/symex" xmlns:wpg="http://schemas.microsoft.com/office/word/2010/wordprocessingGroup" xmlns:wpi="http://schemas.microsoft.com/office/word/2010/wordprocessingInk" xmlns:wne="http://schemas.microsoft.com/office/word/2006/wordml" xmlns:wps="http://schemas.microsoft.com/office/word/2010/wordprocessingShape" mc:Ignorable="w14 w15 w16se w16cid w16 w16cex w16sdtdh wp14">
+<w:endnotes xmlns:wpc="http://schemas.microsoft.com/office/word/2010/wordprocessingCanvas" xmlns:mc="http://schemas.openxmlformats.org/markup-compatibility/2006" xmlns:o="urn:schemas-microsoft-com:office:office" xmlns:r="http://schemas.openxmlformats.org/officeDocument/2006/relationships" xmlns:m="http://schemas.openxmlformats.org/officeDocument/2006/math" xmlns:v="urn:schemas-microsoft-com:vml" xmlns:wp14="http://schemas.microsoft.com/office/word/2010/wordprocessingDrawing" xmlns:wp="http://schemas.openxmlformats.org/drawingml/2006/wordprocessingDrawing" xmlns:w10="urn:schemas-microsoft-com:office:word" xmlns:w="http://schemas.openxmlformats.org/wordprocessingml/2006/main" xmlns:w14="http://schemas.microsoft.com/office/word/2010/wordml" xmlns:w15="http://schemas.microsoft.com/office/word/2012/wordml" xmlns:wpg="http://schemas.microsoft.com/office/word/2010/wordprocessingGroup" xmlns:wpi="http://schemas.microsoft.com/office/word/2010/wordprocessingInk" xmlns:wne="http://schemas.microsoft.com/office/word/2006/wordml" xmlns:wps="http://schemas.microsoft.com/office/word/2010/wordprocessingShape" mc:Ignorable="w14 w15 wp14">
   <w:endnote w:type="separator" w:id="-1">
     <w:p>
       <w:pPr>
@@ -15918,7 +13670,7 @@
 </file>
 
 <file path=word/footnotes.xml><?xml version="1.0" encoding="utf-8"?>
-<w:footnotes xmlns:wpc="http://schemas.microsoft.com/office/word/2010/wordprocessingCanvas" xmlns:cx="http://schemas.microsoft.com/office/drawing/2014/chartex" xmlns:cx1="http://schemas.microsoft.com/office/drawing/2015/9/8/chartex" xmlns:cx2="http://schemas.microsoft.com/office/drawing/2015/10/21/chartex" xmlns:cx3="http://schemas.microsoft.com/office/drawing/2016/5/9/chartex" xmlns:cx4="http://schemas.microsoft.com/office/drawing/2016/5/10/chartex" xmlns:cx5="http://schemas.microsoft.com/office/drawing/2016/5/11/chartex" xmlns:cx6="http://schemas.microsoft.com/office/drawing/2016/5/12/chartex" xmlns:cx7="http://schemas.microsoft.com/office/drawing/2016/5/13/chartex" xmlns:cx8="http://schemas.microsoft.com/office/drawing/2016/5/14/chartex" xmlns:mc="http://schemas.openxmlformats.org/markup-compatibility/2006" xmlns:aink="http://schemas.microsoft.com/office/drawing/2016/ink" xmlns:am3d="http://schemas.microsoft.com/office/drawing/2017/model3d" xmlns:o="urn:schemas-microsoft-com:office:office" xmlns:r="http://schemas.openxmlformats.org/officeDocument/2006/relationships" xmlns:m="http://schemas.openxmlformats.org/officeDocument/2006/math" xmlns:v="urn:schemas-microsoft-com:vml" xmlns:wp14="http://schemas.microsoft.com/office/word/2010/wordprocessingDrawing" xmlns:wp="http://schemas.openxmlformats.org/drawingml/2006/wordprocessingDrawing" xmlns:w10="urn:schemas-microsoft-com:office:word" xmlns:w="http://schemas.openxmlformats.org/wordprocessingml/2006/main" xmlns:w14="http://schemas.microsoft.com/office/word/2010/wordml" xmlns:w15="http://schemas.microsoft.com/office/word/2012/wordml" xmlns:w16cex="http://schemas.microsoft.com/office/word/2018/wordml/cex" xmlns:w16cid="http://schemas.microsoft.com/office/word/2016/wordml/cid" xmlns:w16="http://schemas.microsoft.com/office/word/2018/wordml" xmlns:w16sdtdh="http://schemas.microsoft.com/office/word/2020/wordml/sdtdatahash" xmlns:w16se="http://schemas.microsoft.com/office/word/2015/wordml/symex" xmlns:wpg="http://schemas.microsoft.com/office/word/2010/wordprocessingGroup" xmlns:wpi="http://schemas.microsoft.com/office/word/2010/wordprocessingInk" xmlns:wne="http://schemas.microsoft.com/office/word/2006/wordml" xmlns:wps="http://schemas.microsoft.com/office/word/2010/wordprocessingShape" mc:Ignorable="w14 w15 w16se w16cid w16 w16cex w16sdtdh wp14">
+<w:footnotes xmlns:wpc="http://schemas.microsoft.com/office/word/2010/wordprocessingCanvas" xmlns:mc="http://schemas.openxmlformats.org/markup-compatibility/2006" xmlns:o="urn:schemas-microsoft-com:office:office" xmlns:r="http://schemas.openxmlformats.org/officeDocument/2006/relationships" xmlns:m="http://schemas.openxmlformats.org/officeDocument/2006/math" xmlns:v="urn:schemas-microsoft-com:vml" xmlns:wp14="http://schemas.microsoft.com/office/word/2010/wordprocessingDrawing" xmlns:wp="http://schemas.openxmlformats.org/drawingml/2006/wordprocessingDrawing" xmlns:w10="urn:schemas-microsoft-com:office:word" xmlns:w="http://schemas.openxmlformats.org/wordprocessingml/2006/main" xmlns:w14="http://schemas.microsoft.com/office/word/2010/wordml" xmlns:w15="http://schemas.microsoft.com/office/word/2012/wordml" xmlns:wpg="http://schemas.microsoft.com/office/word/2010/wordprocessingGroup" xmlns:wpi="http://schemas.microsoft.com/office/word/2010/wordprocessingInk" xmlns:wne="http://schemas.microsoft.com/office/word/2006/wordml" xmlns:wps="http://schemas.microsoft.com/office/word/2010/wordprocessingShape" mc:Ignorable="w14 w15 wp14">
   <w:footnote w:type="separator" w:id="-1">
     <w:p>
       <w:pPr>
@@ -15943,7 +13695,7 @@
 </file>
 
 <file path=word/styles.xml><?xml version="1.0" encoding="utf-8"?>
-<w:styles xmlns:mc="http://schemas.openxmlformats.org/markup-compatibility/2006" xmlns:r="http://schemas.openxmlformats.org/officeDocument/2006/relationships" xmlns:w="http://schemas.openxmlformats.org/wordprocessingml/2006/main" xmlns:w14="http://schemas.microsoft.com/office/word/2010/wordml" xmlns:w15="http://schemas.microsoft.com/office/word/2012/wordml" xmlns:w16cex="http://schemas.microsoft.com/office/word/2018/wordml/cex" xmlns:w16cid="http://schemas.microsoft.com/office/word/2016/wordml/cid" xmlns:w16="http://schemas.microsoft.com/office/word/2018/wordml" xmlns:w16sdtdh="http://schemas.microsoft.com/office/word/2020/wordml/sdtdatahash" xmlns:w16se="http://schemas.microsoft.com/office/word/2015/wordml/symex" mc:Ignorable="w14 w15 w16se w16cid w16 w16cex w16sdtdh">
+<w:styles xmlns:mc="http://schemas.openxmlformats.org/markup-compatibility/2006" xmlns:r="http://schemas.openxmlformats.org/officeDocument/2006/relationships" xmlns:w="http://schemas.openxmlformats.org/wordprocessingml/2006/main" xmlns:w14="http://schemas.microsoft.com/office/word/2010/wordml" xmlns:w15="http://schemas.microsoft.com/office/word/2012/wordml" mc:Ignorable="w14 w15">
   <w:docDefaults>
     <w:rPrDefault>
       <w:rPr>
@@ -15959,7 +13711,7 @@
       </w:pPr>
     </w:pPrDefault>
   </w:docDefaults>
-  <w:latentStyles w:defLockedState="0" w:defUIPriority="99" w:defSemiHidden="0" w:defUnhideWhenUsed="0" w:defQFormat="0" w:count="376">
+  <w:latentStyles w:defLockedState="0" w:defUIPriority="99" w:defSemiHidden="0" w:defUnhideWhenUsed="0" w:defQFormat="0" w:count="371">
     <w:lsdException w:name="Normal" w:uiPriority="0" w:qFormat="1"/>
     <w:lsdException w:name="heading 1" w:uiPriority="9" w:qFormat="1"/>
     <w:lsdException w:name="heading 2" w:semiHidden="1" w:uiPriority="9" w:unhideWhenUsed="1" w:qFormat="1"/>
@@ -16065,6 +13817,7 @@
     <w:lsdException w:name="HTML Sample" w:semiHidden="1" w:unhideWhenUsed="1"/>
     <w:lsdException w:name="HTML Typewriter" w:semiHidden="1" w:unhideWhenUsed="1"/>
     <w:lsdException w:name="HTML Variable" w:semiHidden="1" w:unhideWhenUsed="1"/>
+    <w:lsdException w:name="Normal Table" w:semiHidden="1" w:unhideWhenUsed="1"/>
     <w:lsdException w:name="annotation subject" w:semiHidden="1" w:unhideWhenUsed="1"/>
     <w:lsdException w:name="No List" w:semiHidden="1" w:unhideWhenUsed="1"/>
     <w:lsdException w:name="Outline List 1" w:semiHidden="1" w:unhideWhenUsed="1"/>
@@ -16107,8 +13860,11 @@
     <w:lsdException w:name="Table Contemporary" w:semiHidden="1" w:unhideWhenUsed="1"/>
     <w:lsdException w:name="Table Elegant" w:semiHidden="1" w:unhideWhenUsed="1"/>
     <w:lsdException w:name="Table Professional" w:semiHidden="1" w:unhideWhenUsed="1"/>
+    <w:lsdException w:name="Table Subtle 1" w:semiHidden="1" w:unhideWhenUsed="1"/>
     <w:lsdException w:name="Table Subtle 2" w:semiHidden="1" w:unhideWhenUsed="1"/>
     <w:lsdException w:name="Table Web 1" w:semiHidden="1" w:unhideWhenUsed="1"/>
+    <w:lsdException w:name="Table Web 2" w:semiHidden="1" w:unhideWhenUsed="1"/>
+    <w:lsdException w:name="Table Web 3" w:semiHidden="1" w:unhideWhenUsed="1"/>
     <w:lsdException w:name="Balloon Text" w:semiHidden="1" w:unhideWhenUsed="1"/>
     <w:lsdException w:name="Table Grid" w:uiPriority="39"/>
     <w:lsdException w:name="Table Theme" w:semiHidden="1" w:unhideWhenUsed="1"/>
@@ -16327,11 +14083,6 @@
     <w:lsdException w:name="List Table 5 Dark Accent 6" w:uiPriority="50"/>
     <w:lsdException w:name="List Table 6 Colorful Accent 6" w:uiPriority="51"/>
     <w:lsdException w:name="List Table 7 Colorful Accent 6" w:uiPriority="52"/>
-    <w:lsdException w:name="Mention" w:semiHidden="1" w:unhideWhenUsed="1"/>
-    <w:lsdException w:name="Smart Hyperlink" w:semiHidden="1" w:unhideWhenUsed="1"/>
-    <w:lsdException w:name="Hashtag" w:semiHidden="1" w:unhideWhenUsed="1"/>
-    <w:lsdException w:name="Unresolved Mention" w:semiHidden="1" w:unhideWhenUsed="1"/>
-    <w:lsdException w:name="Smart Link" w:semiHidden="1" w:unhideWhenUsed="1"/>
   </w:latentStyles>
   <w:style w:type="paragraph" w:default="1" w:styleId="Normal">
     <w:name w:val="Normal"/>
@@ -16346,11 +14097,11 @@
       <w:rFonts w:ascii="Calibri" w:eastAsia="Calibri" w:hAnsi="Calibri" w:cs="Times New Roman"/>
     </w:rPr>
   </w:style>
-  <w:style w:type="paragraph" w:styleId="Heading1">
+  <w:style w:type="paragraph" w:styleId="Titre1">
     <w:name w:val="heading 1"/>
     <w:basedOn w:val="Normal"/>
     <w:next w:val="Normal"/>
-    <w:link w:val="Heading1Char"/>
+    <w:link w:val="Titre1Car"/>
     <w:uiPriority w:val="9"/>
     <w:qFormat/>
     <w:rsid w:val="002779C2"/>
@@ -16367,13 +14118,13 @@
       <w:szCs w:val="32"/>
     </w:rPr>
   </w:style>
-  <w:style w:type="character" w:default="1" w:styleId="DefaultParagraphFont">
+  <w:style w:type="character" w:default="1" w:styleId="Policepardfaut">
     <w:name w:val="Default Paragraph Font"/>
     <w:uiPriority w:val="1"/>
     <w:semiHidden/>
     <w:unhideWhenUsed/>
   </w:style>
-  <w:style w:type="table" w:default="1" w:styleId="TableNormal">
+  <w:style w:type="table" w:default="1" w:styleId="TableauNormal">
     <w:name w:val="Normal Table"/>
     <w:uiPriority w:val="99"/>
     <w:semiHidden/>
@@ -16388,16 +14139,16 @@
       </w:tblCellMar>
     </w:tblPr>
   </w:style>
-  <w:style w:type="numbering" w:default="1" w:styleId="NoList">
+  <w:style w:type="numbering" w:default="1" w:styleId="Aucuneliste">
     <w:name w:val="No List"/>
     <w:uiPriority w:val="99"/>
     <w:semiHidden/>
     <w:unhideWhenUsed/>
   </w:style>
-  <w:style w:type="character" w:customStyle="1" w:styleId="Heading1Char">
-    <w:name w:val="Heading 1 Char"/>
-    <w:basedOn w:val="DefaultParagraphFont"/>
-    <w:link w:val="Heading1"/>
+  <w:style w:type="character" w:customStyle="1" w:styleId="Titre1Car">
+    <w:name w:val="Titre 1 Car"/>
+    <w:basedOn w:val="Policepardfaut"/>
+    <w:link w:val="Titre1"/>
     <w:uiPriority w:val="9"/>
     <w:rsid w:val="002779C2"/>
     <w:rPr>
@@ -16407,11 +14158,11 @@
       <w:szCs w:val="32"/>
     </w:rPr>
   </w:style>
-  <w:style w:type="paragraph" w:styleId="Title">
+  <w:style w:type="paragraph" w:styleId="Titre">
     <w:name w:val="Title"/>
     <w:basedOn w:val="Normal"/>
     <w:next w:val="Normal"/>
-    <w:link w:val="TitleChar"/>
+    <w:link w:val="TitreCar"/>
     <w:uiPriority w:val="10"/>
     <w:qFormat/>
     <w:rsid w:val="002779C2"/>
@@ -16427,10 +14178,10 @@
       <w:szCs w:val="56"/>
     </w:rPr>
   </w:style>
-  <w:style w:type="character" w:customStyle="1" w:styleId="TitleChar">
-    <w:name w:val="Title Char"/>
-    <w:basedOn w:val="DefaultParagraphFont"/>
-    <w:link w:val="Title"/>
+  <w:style w:type="character" w:customStyle="1" w:styleId="TitreCar">
+    <w:name w:val="Titre Car"/>
+    <w:basedOn w:val="Policepardfaut"/>
+    <w:link w:val="Titre"/>
     <w:uiPriority w:val="10"/>
     <w:rsid w:val="002779C2"/>
     <w:rPr>
@@ -16441,10 +14192,10 @@
       <w:szCs w:val="56"/>
     </w:rPr>
   </w:style>
-  <w:style w:type="paragraph" w:styleId="Header">
+  <w:style w:type="paragraph" w:styleId="En-tte">
     <w:name w:val="header"/>
     <w:basedOn w:val="Normal"/>
-    <w:link w:val="HeaderChar"/>
+    <w:link w:val="En-tteCar"/>
     <w:uiPriority w:val="99"/>
     <w:unhideWhenUsed/>
     <w:rsid w:val="00903BF1"/>
@@ -16456,20 +14207,20 @@
       <w:spacing w:after="0" w:line="240" w:lineRule="auto"/>
     </w:pPr>
   </w:style>
-  <w:style w:type="character" w:customStyle="1" w:styleId="HeaderChar">
-    <w:name w:val="Header Char"/>
-    <w:basedOn w:val="DefaultParagraphFont"/>
-    <w:link w:val="Header"/>
+  <w:style w:type="character" w:customStyle="1" w:styleId="En-tteCar">
+    <w:name w:val="En-tête Car"/>
+    <w:basedOn w:val="Policepardfaut"/>
+    <w:link w:val="En-tte"/>
     <w:uiPriority w:val="99"/>
     <w:rsid w:val="00903BF1"/>
     <w:rPr>
       <w:rFonts w:ascii="Calibri" w:eastAsia="Calibri" w:hAnsi="Calibri" w:cs="Times New Roman"/>
     </w:rPr>
   </w:style>
-  <w:style w:type="paragraph" w:styleId="Footer">
+  <w:style w:type="paragraph" w:styleId="Pieddepage">
     <w:name w:val="footer"/>
     <w:basedOn w:val="Normal"/>
-    <w:link w:val="FooterChar"/>
+    <w:link w:val="PieddepageCar"/>
     <w:uiPriority w:val="99"/>
     <w:unhideWhenUsed/>
     <w:rsid w:val="00903BF1"/>
@@ -16481,10 +14232,10 @@
       <w:spacing w:after="0" w:line="240" w:lineRule="auto"/>
     </w:pPr>
   </w:style>
-  <w:style w:type="character" w:customStyle="1" w:styleId="FooterChar">
-    <w:name w:val="Footer Char"/>
-    <w:basedOn w:val="DefaultParagraphFont"/>
-    <w:link w:val="Footer"/>
+  <w:style w:type="character" w:customStyle="1" w:styleId="PieddepageCar">
+    <w:name w:val="Pied de page Car"/>
+    <w:basedOn w:val="Policepardfaut"/>
+    <w:link w:val="Pieddepage"/>
     <w:uiPriority w:val="99"/>
     <w:rsid w:val="00903BF1"/>
     <w:rPr>
@@ -16492,1622 +14243,6 @@
     </w:rPr>
   </w:style>
 </w:styles>
-</file>
-
-<file path=word/charts/chart1.xml><?xml version="1.0" encoding="utf-8"?>
-<c:chartSpace xmlns:c="http://schemas.openxmlformats.org/drawingml/2006/chart" xmlns:a="http://schemas.openxmlformats.org/drawingml/2006/main" xmlns:r="http://schemas.openxmlformats.org/officeDocument/2006/relationships" xmlns:c16r2="http://schemas.microsoft.com/office/drawing/2015/06/chart">
-  <c:date1904 val="0"/>
-  <c:lang val="en-US"/>
-  <c:roundedCorners val="0"/>
-  <mc:AlternateContent xmlns:mc="http://schemas.openxmlformats.org/markup-compatibility/2006">
-    <mc:Choice xmlns:c14="http://schemas.microsoft.com/office/drawing/2007/8/2/chart" Requires="c14">
-      <c14:style val="102"/>
-    </mc:Choice>
-    <mc:Fallback>
-      <c:style val="2"/>
-    </mc:Fallback>
-  </mc:AlternateContent>
-  <c:chart>
-    <c:title>
-      <c:tx>
-        <c:rich>
-          <a:bodyPr rot="0" spcFirstLastPara="1" vertOverflow="ellipsis" vert="horz" wrap="square" anchor="ctr" anchorCtr="1"/>
-          <a:lstStyle/>
-          <a:p>
-            <a:pPr>
-              <a:defRPr sz="1600" b="1" i="0" u="none" strike="noStrike" kern="1200" spc="100" baseline="0">
-                <a:solidFill>
-                  <a:schemeClr val="lt1">
-                    <a:lumMod val="95000"/>
-                  </a:schemeClr>
-                </a:solidFill>
-                <a:effectLst>
-                  <a:outerShdw blurRad="50800" dist="38100" dir="5400000" algn="t" rotWithShape="0">
-                    <a:prstClr val="black">
-                      <a:alpha val="40000"/>
-                    </a:prstClr>
-                  </a:outerShdw>
-                </a:effectLst>
-                <a:latin typeface="+mn-lt"/>
-                <a:ea typeface="+mn-ea"/>
-                <a:cs typeface="+mn-cs"/>
-              </a:defRPr>
-            </a:pPr>
-            <a:r>
-              <a:rPr lang="en-US" sz="1200" b="1" i="0" u="sng" baseline="0">
-                <a:solidFill>
-                  <a:srgbClr val="E6ECFE"/>
-                </a:solidFill>
-                <a:effectLst>
-                  <a:outerShdw blurRad="50800" dist="38100" dir="5400000" algn="t" rotWithShape="0">
-                    <a:srgbClr val="000000">
-                      <a:alpha val="40000"/>
-                    </a:srgbClr>
-                  </a:outerShdw>
-                </a:effectLst>
-                <a:latin typeface="Corbel" panose="020B0503020204020204" pitchFamily="34" charset="0"/>
-              </a:rPr>
-              <a:t>Représentation graphique de la map</a:t>
-            </a:r>
-          </a:p>
-          <a:p>
-            <a:pPr>
-              <a:defRPr/>
-            </a:pPr>
-            <a:r>
-              <a:rPr lang="en-US" sz="1200" b="1" i="0" u="sng" baseline="0">
-                <a:solidFill>
-                  <a:srgbClr val="E6ECFE"/>
-                </a:solidFill>
-                <a:effectLst>
-                  <a:outerShdw blurRad="50800" dist="38100" dir="5400000" algn="t" rotWithShape="0">
-                    <a:srgbClr val="000000">
-                      <a:alpha val="40000"/>
-                    </a:srgbClr>
-                  </a:outerShdw>
-                </a:effectLst>
-                <a:latin typeface="Corbel" panose="020B0503020204020204" pitchFamily="34" charset="0"/>
-              </a:rPr>
-              <a:t>Echelle</a:t>
-            </a:r>
-            <a:endParaRPr lang="fr-FR" sz="1200" u="sng">
-              <a:solidFill>
-                <a:srgbClr val="E6ECFE"/>
-              </a:solidFill>
-              <a:effectLst/>
-              <a:latin typeface="Corbel" panose="020B0503020204020204" pitchFamily="34" charset="0"/>
-            </a:endParaRPr>
-          </a:p>
-          <a:p>
-            <a:pPr>
-              <a:defRPr/>
-            </a:pPr>
-            <a:r>
-              <a:rPr lang="en-US" sz="1200" b="1" i="0" baseline="0">
-                <a:solidFill>
-                  <a:srgbClr val="E6ECFE"/>
-                </a:solidFill>
-                <a:effectLst>
-                  <a:outerShdw blurRad="50800" dist="38100" dir="5400000" algn="t" rotWithShape="0">
-                    <a:srgbClr val="000000">
-                      <a:alpha val="40000"/>
-                    </a:srgbClr>
-                  </a:outerShdw>
-                </a:effectLst>
-                <a:latin typeface="Corbel" panose="020B0503020204020204" pitchFamily="34" charset="0"/>
-              </a:rPr>
-              <a:t>Abscisse : 1 unité = 420 mm</a:t>
-            </a:r>
-            <a:endParaRPr lang="fr-FR" sz="1200">
-              <a:solidFill>
-                <a:srgbClr val="E6ECFE"/>
-              </a:solidFill>
-              <a:effectLst/>
-              <a:latin typeface="Corbel" panose="020B0503020204020204" pitchFamily="34" charset="0"/>
-            </a:endParaRPr>
-          </a:p>
-          <a:p>
-            <a:pPr>
-              <a:defRPr/>
-            </a:pPr>
-            <a:r>
-              <a:rPr lang="en-US" sz="1200" b="1" i="0" baseline="0">
-                <a:solidFill>
-                  <a:srgbClr val="E6ECFE"/>
-                </a:solidFill>
-                <a:effectLst>
-                  <a:outerShdw blurRad="50800" dist="38100" dir="5400000" algn="t" rotWithShape="0">
-                    <a:srgbClr val="000000">
-                      <a:alpha val="40000"/>
-                    </a:srgbClr>
-                  </a:outerShdw>
-                </a:effectLst>
-                <a:latin typeface="Corbel" panose="020B0503020204020204" pitchFamily="34" charset="0"/>
-              </a:rPr>
-              <a:t>Ordonnée : 1 unité = 297 mm</a:t>
-            </a:r>
-            <a:endParaRPr lang="fr-FR" sz="1200">
-              <a:solidFill>
-                <a:srgbClr val="E6ECFE"/>
-              </a:solidFill>
-              <a:effectLst/>
-              <a:latin typeface="Corbel" panose="020B0503020204020204" pitchFamily="34" charset="0"/>
-            </a:endParaRPr>
-          </a:p>
-          <a:p>
-            <a:pPr>
-              <a:defRPr/>
-            </a:pPr>
-            <a:endParaRPr lang="en-US"/>
-          </a:p>
-        </c:rich>
-      </c:tx>
-      <c:layout>
-        <c:manualLayout>
-          <c:xMode val="edge"/>
-          <c:yMode val="edge"/>
-          <c:x val="0.30447222222222226"/>
-          <c:y val="4.1666666666666664E-2"/>
-        </c:manualLayout>
-      </c:layout>
-      <c:overlay val="0"/>
-      <c:spPr>
-        <a:noFill/>
-        <a:ln>
-          <a:noFill/>
-        </a:ln>
-        <a:effectLst/>
-      </c:spPr>
-      <c:txPr>
-        <a:bodyPr rot="0" spcFirstLastPara="1" vertOverflow="ellipsis" vert="horz" wrap="square" anchor="ctr" anchorCtr="1"/>
-        <a:lstStyle/>
-        <a:p>
-          <a:pPr>
-            <a:defRPr sz="1600" b="1" i="0" u="none" strike="noStrike" kern="1200" spc="100" baseline="0">
-              <a:solidFill>
-                <a:schemeClr val="lt1">
-                  <a:lumMod val="95000"/>
-                </a:schemeClr>
-              </a:solidFill>
-              <a:effectLst>
-                <a:outerShdw blurRad="50800" dist="38100" dir="5400000" algn="t" rotWithShape="0">
-                  <a:prstClr val="black">
-                    <a:alpha val="40000"/>
-                  </a:prstClr>
-                </a:outerShdw>
-              </a:effectLst>
-              <a:latin typeface="+mn-lt"/>
-              <a:ea typeface="+mn-ea"/>
-              <a:cs typeface="+mn-cs"/>
-            </a:defRPr>
-          </a:pPr>
-          <a:endParaRPr lang="fr-FR"/>
-        </a:p>
-      </c:txPr>
-    </c:title>
-    <c:autoTitleDeleted val="0"/>
-    <c:plotArea>
-      <c:layout/>
-      <c:scatterChart>
-        <c:scatterStyle val="lineMarker"/>
-        <c:varyColors val="0"/>
-        <c:ser>
-          <c:idx val="0"/>
-          <c:order val="0"/>
-          <c:tx>
-            <c:strRef>
-              <c:f>'[Théorie des graphes.xlsx]TABLEAU DE COORDONNEES'!$D$3</c:f>
-              <c:strCache>
-                <c:ptCount val="1"/>
-                <c:pt idx="0">
-                  <c:v>Ordonnée</c:v>
-                </c:pt>
-              </c:strCache>
-            </c:strRef>
-          </c:tx>
-          <c:spPr>
-            <a:ln w="25400" cap="rnd">
-              <a:noFill/>
-              <a:round/>
-            </a:ln>
-            <a:effectLst>
-              <a:outerShdw blurRad="57150" dist="19050" dir="5400000" algn="ctr" rotWithShape="0">
-                <a:srgbClr val="000000">
-                  <a:alpha val="63000"/>
-                </a:srgbClr>
-              </a:outerShdw>
-            </a:effectLst>
-          </c:spPr>
-          <c:marker>
-            <c:symbol val="circle"/>
-            <c:size val="6"/>
-            <c:spPr>
-              <a:gradFill rotWithShape="1">
-                <a:gsLst>
-                  <a:gs pos="0">
-                    <a:schemeClr val="accent1">
-                      <a:satMod val="103000"/>
-                      <a:lumMod val="102000"/>
-                      <a:tint val="94000"/>
-                    </a:schemeClr>
-                  </a:gs>
-                  <a:gs pos="50000">
-                    <a:schemeClr val="accent1">
-                      <a:satMod val="110000"/>
-                      <a:lumMod val="100000"/>
-                      <a:shade val="100000"/>
-                    </a:schemeClr>
-                  </a:gs>
-                  <a:gs pos="100000">
-                    <a:schemeClr val="accent1">
-                      <a:lumMod val="99000"/>
-                      <a:satMod val="120000"/>
-                      <a:shade val="78000"/>
-                    </a:schemeClr>
-                  </a:gs>
-                </a:gsLst>
-                <a:lin ang="5400000" scaled="0"/>
-              </a:gradFill>
-              <a:ln w="9525" cap="rnd">
-                <a:solidFill>
-                  <a:schemeClr val="accent1"/>
-                </a:solidFill>
-                <a:round/>
-              </a:ln>
-              <a:effectLst>
-                <a:outerShdw blurRad="57150" dist="19050" dir="5400000" algn="ctr" rotWithShape="0">
-                  <a:srgbClr val="000000">
-                    <a:alpha val="63000"/>
-                  </a:srgbClr>
-                </a:outerShdw>
-              </a:effectLst>
-            </c:spPr>
-          </c:marker>
-          <c:xVal>
-            <c:numRef>
-              <c:f>'[Théorie des graphes.xlsx]TABLEAU DE COORDONNEES'!$C$4:$C$19</c:f>
-              <c:numCache>
-                <c:formatCode>General</c:formatCode>
-                <c:ptCount val="16"/>
-                <c:pt idx="0">
-                  <c:v>0</c:v>
-                </c:pt>
-                <c:pt idx="1">
-                  <c:v>0</c:v>
-                </c:pt>
-                <c:pt idx="2">
-                  <c:v>1</c:v>
-                </c:pt>
-                <c:pt idx="3">
-                  <c:v>1</c:v>
-                </c:pt>
-                <c:pt idx="4">
-                  <c:v>4</c:v>
-                </c:pt>
-                <c:pt idx="5">
-                  <c:v>4</c:v>
-                </c:pt>
-                <c:pt idx="6">
-                  <c:v>4</c:v>
-                </c:pt>
-                <c:pt idx="7">
-                  <c:v>5</c:v>
-                </c:pt>
-                <c:pt idx="8">
-                  <c:v>5</c:v>
-                </c:pt>
-                <c:pt idx="9">
-                  <c:v>5</c:v>
-                </c:pt>
-                <c:pt idx="10">
-                  <c:v>3</c:v>
-                </c:pt>
-                <c:pt idx="11">
-                  <c:v>3</c:v>
-                </c:pt>
-                <c:pt idx="12">
-                  <c:v>1</c:v>
-                </c:pt>
-                <c:pt idx="13">
-                  <c:v>0</c:v>
-                </c:pt>
-                <c:pt idx="14">
-                  <c:v>0</c:v>
-                </c:pt>
-                <c:pt idx="15">
-                  <c:v>1</c:v>
-                </c:pt>
-              </c:numCache>
-            </c:numRef>
-          </c:xVal>
-          <c:yVal>
-            <c:numRef>
-              <c:f>'[Théorie des graphes.xlsx]TABLEAU DE COORDONNEES'!$D$4:$D$19</c:f>
-              <c:numCache>
-                <c:formatCode>General</c:formatCode>
-                <c:ptCount val="16"/>
-                <c:pt idx="0">
-                  <c:v>0</c:v>
-                </c:pt>
-                <c:pt idx="1">
-                  <c:v>2</c:v>
-                </c:pt>
-                <c:pt idx="2">
-                  <c:v>0</c:v>
-                </c:pt>
-                <c:pt idx="3">
-                  <c:v>1</c:v>
-                </c:pt>
-                <c:pt idx="4">
-                  <c:v>1</c:v>
-                </c:pt>
-                <c:pt idx="5">
-                  <c:v>2</c:v>
-                </c:pt>
-                <c:pt idx="6">
-                  <c:v>5</c:v>
-                </c:pt>
-                <c:pt idx="7">
-                  <c:v>5</c:v>
-                </c:pt>
-                <c:pt idx="8">
-                  <c:v>2</c:v>
-                </c:pt>
-                <c:pt idx="9">
-                  <c:v>0</c:v>
-                </c:pt>
-                <c:pt idx="10">
-                  <c:v>5</c:v>
-                </c:pt>
-                <c:pt idx="11">
-                  <c:v>4</c:v>
-                </c:pt>
-                <c:pt idx="12">
-                  <c:v>4</c:v>
-                </c:pt>
-                <c:pt idx="13">
-                  <c:v>4</c:v>
-                </c:pt>
-                <c:pt idx="14">
-                  <c:v>5</c:v>
-                </c:pt>
-                <c:pt idx="15">
-                  <c:v>5</c:v>
-                </c:pt>
-              </c:numCache>
-            </c:numRef>
-          </c:yVal>
-          <c:smooth val="0"/>
-          <c:extLst>
-            <c:ext xmlns:c16="http://schemas.microsoft.com/office/drawing/2014/chart" uri="{C3380CC4-5D6E-409C-BE32-E72D297353CC}">
-              <c16:uniqueId val="{00000000-A9BE-414B-BED7-9EA364F38AA1}"/>
-            </c:ext>
-          </c:extLst>
-        </c:ser>
-        <c:dLbls>
-          <c:showLegendKey val="0"/>
-          <c:showVal val="0"/>
-          <c:showCatName val="0"/>
-          <c:showSerName val="0"/>
-          <c:showPercent val="0"/>
-          <c:showBubbleSize val="0"/>
-        </c:dLbls>
-        <c:axId val="405485768"/>
-        <c:axId val="405484592"/>
-      </c:scatterChart>
-      <c:valAx>
-        <c:axId val="405485768"/>
-        <c:scaling>
-          <c:orientation val="minMax"/>
-        </c:scaling>
-        <c:delete val="0"/>
-        <c:axPos val="b"/>
-        <c:majorGridlines>
-          <c:spPr>
-            <a:ln w="9525" cap="flat" cmpd="sng" algn="ctr">
-              <a:solidFill>
-                <a:schemeClr val="lt1">
-                  <a:lumMod val="95000"/>
-                  <a:alpha val="10000"/>
-                </a:schemeClr>
-              </a:solidFill>
-              <a:round/>
-            </a:ln>
-            <a:effectLst/>
-          </c:spPr>
-        </c:majorGridlines>
-        <c:numFmt formatCode="General" sourceLinked="1"/>
-        <c:majorTickMark val="none"/>
-        <c:minorTickMark val="none"/>
-        <c:tickLblPos val="nextTo"/>
-        <c:spPr>
-          <a:noFill/>
-          <a:ln w="9525" cap="flat" cmpd="sng" algn="ctr">
-            <a:solidFill>
-              <a:schemeClr val="lt1">
-                <a:lumMod val="50000"/>
-              </a:schemeClr>
-            </a:solidFill>
-          </a:ln>
-          <a:effectLst/>
-        </c:spPr>
-        <c:txPr>
-          <a:bodyPr rot="-60000000" spcFirstLastPara="1" vertOverflow="ellipsis" vert="horz" wrap="square" anchor="ctr" anchorCtr="1"/>
-          <a:lstStyle/>
-          <a:p>
-            <a:pPr>
-              <a:defRPr sz="900" b="0" i="0" u="none" strike="noStrike" kern="1200" baseline="0">
-                <a:solidFill>
-                  <a:schemeClr val="lt1">
-                    <a:lumMod val="75000"/>
-                  </a:schemeClr>
-                </a:solidFill>
-                <a:latin typeface="+mn-lt"/>
-                <a:ea typeface="+mn-ea"/>
-                <a:cs typeface="+mn-cs"/>
-              </a:defRPr>
-            </a:pPr>
-            <a:endParaRPr lang="fr-FR"/>
-          </a:p>
-        </c:txPr>
-        <c:crossAx val="405484592"/>
-        <c:crosses val="autoZero"/>
-        <c:crossBetween val="midCat"/>
-      </c:valAx>
-      <c:valAx>
-        <c:axId val="405484592"/>
-        <c:scaling>
-          <c:orientation val="minMax"/>
-        </c:scaling>
-        <c:delete val="0"/>
-        <c:axPos val="l"/>
-        <c:majorGridlines>
-          <c:spPr>
-            <a:ln w="9525" cap="flat" cmpd="sng" algn="ctr">
-              <a:solidFill>
-                <a:schemeClr val="lt1">
-                  <a:lumMod val="95000"/>
-                  <a:alpha val="10000"/>
-                </a:schemeClr>
-              </a:solidFill>
-              <a:round/>
-            </a:ln>
-            <a:effectLst/>
-          </c:spPr>
-        </c:majorGridlines>
-        <c:numFmt formatCode="General" sourceLinked="1"/>
-        <c:majorTickMark val="none"/>
-        <c:minorTickMark val="none"/>
-        <c:tickLblPos val="nextTo"/>
-        <c:spPr>
-          <a:noFill/>
-          <a:ln w="9525" cap="flat" cmpd="sng" algn="ctr">
-            <a:solidFill>
-              <a:schemeClr val="lt1">
-                <a:lumMod val="50000"/>
-              </a:schemeClr>
-            </a:solidFill>
-          </a:ln>
-          <a:effectLst/>
-        </c:spPr>
-        <c:txPr>
-          <a:bodyPr rot="-60000000" spcFirstLastPara="1" vertOverflow="ellipsis" vert="horz" wrap="square" anchor="ctr" anchorCtr="1"/>
-          <a:lstStyle/>
-          <a:p>
-            <a:pPr>
-              <a:defRPr sz="900" b="0" i="0" u="none" strike="noStrike" kern="1200" baseline="0">
-                <a:solidFill>
-                  <a:schemeClr val="lt1">
-                    <a:lumMod val="75000"/>
-                  </a:schemeClr>
-                </a:solidFill>
-                <a:latin typeface="+mn-lt"/>
-                <a:ea typeface="+mn-ea"/>
-                <a:cs typeface="+mn-cs"/>
-              </a:defRPr>
-            </a:pPr>
-            <a:endParaRPr lang="fr-FR"/>
-          </a:p>
-        </c:txPr>
-        <c:crossAx val="405485768"/>
-        <c:crosses val="autoZero"/>
-        <c:crossBetween val="midCat"/>
-      </c:valAx>
-      <c:spPr>
-        <a:noFill/>
-        <a:ln>
-          <a:noFill/>
-        </a:ln>
-        <a:effectLst/>
-      </c:spPr>
-    </c:plotArea>
-    <c:plotVisOnly val="1"/>
-    <c:dispBlanksAs val="gap"/>
-    <c:showDLblsOverMax val="0"/>
-  </c:chart>
-  <c:spPr>
-    <a:gradFill flip="none" rotWithShape="1">
-      <a:gsLst>
-        <a:gs pos="0">
-          <a:schemeClr val="dk1">
-            <a:lumMod val="65000"/>
-            <a:lumOff val="35000"/>
-          </a:schemeClr>
-        </a:gs>
-        <a:gs pos="100000">
-          <a:schemeClr val="dk1">
-            <a:lumMod val="85000"/>
-            <a:lumOff val="15000"/>
-          </a:schemeClr>
-        </a:gs>
-      </a:gsLst>
-      <a:path path="circle">
-        <a:fillToRect l="50000" t="50000" r="50000" b="50000"/>
-      </a:path>
-      <a:tileRect/>
-    </a:gradFill>
-    <a:ln>
-      <a:noFill/>
-    </a:ln>
-    <a:effectLst/>
-  </c:spPr>
-  <c:txPr>
-    <a:bodyPr/>
-    <a:lstStyle/>
-    <a:p>
-      <a:pPr>
-        <a:defRPr/>
-      </a:pPr>
-      <a:endParaRPr lang="fr-FR"/>
-    </a:p>
-  </c:txPr>
-  <c:externalData r:id="rId3">
-    <c:autoUpdate val="0"/>
-  </c:externalData>
-  <c:userShapes r:id="rId4"/>
-</c:chartSpace>
-</file>
-
-<file path=word/charts/colors1.xml><?xml version="1.0" encoding="utf-8"?>
-<cs:colorStyle xmlns:cs="http://schemas.microsoft.com/office/drawing/2012/chartStyle" xmlns:a="http://schemas.openxmlformats.org/drawingml/2006/main" meth="cycle" id="10">
-  <a:schemeClr val="accent1"/>
-  <a:schemeClr val="accent2"/>
-  <a:schemeClr val="accent3"/>
-  <a:schemeClr val="accent4"/>
-  <a:schemeClr val="accent5"/>
-  <a:schemeClr val="accent6"/>
-  <cs:variation/>
-  <cs:variation>
-    <a:lumMod val="60000"/>
-  </cs:variation>
-  <cs:variation>
-    <a:lumMod val="80000"/>
-    <a:lumOff val="20000"/>
-  </cs:variation>
-  <cs:variation>
-    <a:lumMod val="80000"/>
-  </cs:variation>
-  <cs:variation>
-    <a:lumMod val="60000"/>
-    <a:lumOff val="40000"/>
-  </cs:variation>
-  <cs:variation>
-    <a:lumMod val="50000"/>
-  </cs:variation>
-  <cs:variation>
-    <a:lumMod val="70000"/>
-    <a:lumOff val="30000"/>
-  </cs:variation>
-  <cs:variation>
-    <a:lumMod val="70000"/>
-  </cs:variation>
-  <cs:variation>
-    <a:lumMod val="50000"/>
-    <a:lumOff val="50000"/>
-  </cs:variation>
-</cs:colorStyle>
-</file>
-
-<file path=word/charts/style1.xml><?xml version="1.0" encoding="utf-8"?>
-<cs:chartStyle xmlns:cs="http://schemas.microsoft.com/office/drawing/2012/chartStyle" xmlns:a="http://schemas.openxmlformats.org/drawingml/2006/main" id="248">
-  <cs:axisTitle>
-    <cs:lnRef idx="0"/>
-    <cs:fillRef idx="0"/>
-    <cs:effectRef idx="0"/>
-    <cs:fontRef idx="minor">
-      <a:schemeClr val="lt1">
-        <a:lumMod val="75000"/>
-      </a:schemeClr>
-    </cs:fontRef>
-    <cs:defRPr sz="900" b="1" kern="1200" cap="all"/>
-  </cs:axisTitle>
-  <cs:categoryAxis>
-    <cs:lnRef idx="0"/>
-    <cs:fillRef idx="0"/>
-    <cs:effectRef idx="0"/>
-    <cs:fontRef idx="minor">
-      <a:schemeClr val="lt1">
-        <a:lumMod val="75000"/>
-      </a:schemeClr>
-    </cs:fontRef>
-    <cs:spPr>
-      <a:ln w="9525" cap="flat" cmpd="sng" algn="ctr">
-        <a:solidFill>
-          <a:schemeClr val="lt1">
-            <a:lumMod val="50000"/>
-          </a:schemeClr>
-        </a:solidFill>
-      </a:ln>
-    </cs:spPr>
-    <cs:defRPr sz="900" kern="1200"/>
-  </cs:categoryAxis>
-  <cs:chartArea>
-    <cs:lnRef idx="0"/>
-    <cs:fillRef idx="0"/>
-    <cs:effectRef idx="0"/>
-    <cs:fontRef idx="minor">
-      <a:schemeClr val="dk1"/>
-    </cs:fontRef>
-    <cs:spPr>
-      <a:gradFill flip="none" rotWithShape="1">
-        <a:gsLst>
-          <a:gs pos="0">
-            <a:schemeClr val="dk1">
-              <a:lumMod val="65000"/>
-              <a:lumOff val="35000"/>
-            </a:schemeClr>
-          </a:gs>
-          <a:gs pos="100000">
-            <a:schemeClr val="dk1">
-              <a:lumMod val="85000"/>
-              <a:lumOff val="15000"/>
-            </a:schemeClr>
-          </a:gs>
-        </a:gsLst>
-        <a:path path="circle">
-          <a:fillToRect l="50000" t="50000" r="50000" b="50000"/>
-        </a:path>
-        <a:tileRect/>
-      </a:gradFill>
-    </cs:spPr>
-    <cs:defRPr sz="1000" kern="1200"/>
-  </cs:chartArea>
-  <cs:dataLabel>
-    <cs:lnRef idx="0"/>
-    <cs:fillRef idx="0"/>
-    <cs:effectRef idx="0"/>
-    <cs:fontRef idx="minor">
-      <a:schemeClr val="lt1">
-        <a:lumMod val="75000"/>
-      </a:schemeClr>
-    </cs:fontRef>
-    <cs:defRPr sz="900" kern="1200"/>
-  </cs:dataLabel>
-  <cs:dataLabelCallout>
-    <cs:lnRef idx="0"/>
-    <cs:fillRef idx="0"/>
-    <cs:effectRef idx="0"/>
-    <cs:fontRef idx="minor">
-      <a:schemeClr val="dk1">
-        <a:lumMod val="65000"/>
-        <a:lumOff val="35000"/>
-      </a:schemeClr>
-    </cs:fontRef>
-    <cs:spPr>
-      <a:solidFill>
-        <a:schemeClr val="lt1"/>
-      </a:solidFill>
-    </cs:spPr>
-    <cs:defRPr sz="900" kern="1200"/>
-    <cs:bodyPr rot="0" spcFirstLastPara="1" vertOverflow="clip" horzOverflow="clip" vert="horz" wrap="square" lIns="36576" tIns="18288" rIns="36576" bIns="18288" anchor="ctr" anchorCtr="1">
-      <a:spAutoFit/>
-    </cs:bodyPr>
-  </cs:dataLabelCallout>
-  <cs:dataPoint>
-    <cs:lnRef idx="0"/>
-    <cs:fillRef idx="3">
-      <cs:styleClr val="auto"/>
-    </cs:fillRef>
-    <cs:effectRef idx="3"/>
-    <cs:fontRef idx="minor">
-      <a:schemeClr val="tx1"/>
-    </cs:fontRef>
-  </cs:dataPoint>
-  <cs:dataPoint3D>
-    <cs:lnRef idx="0"/>
-    <cs:fillRef idx="3">
-      <cs:styleClr val="auto"/>
-    </cs:fillRef>
-    <cs:effectRef idx="3"/>
-    <cs:fontRef idx="minor">
-      <a:schemeClr val="tx1"/>
-    </cs:fontRef>
-  </cs:dataPoint3D>
-  <cs:dataPointLine>
-    <cs:lnRef idx="0">
-      <cs:styleClr val="auto"/>
-    </cs:lnRef>
-    <cs:fillRef idx="3"/>
-    <cs:effectRef idx="3"/>
-    <cs:fontRef idx="minor">
-      <a:schemeClr val="tx1"/>
-    </cs:fontRef>
-    <cs:spPr>
-      <a:ln w="9525" cap="rnd">
-        <a:solidFill>
-          <a:schemeClr val="phClr"/>
-        </a:solidFill>
-        <a:round/>
-      </a:ln>
-    </cs:spPr>
-  </cs:dataPointLine>
-  <cs:dataPointMarker>
-    <cs:lnRef idx="0">
-      <cs:styleClr val="auto"/>
-    </cs:lnRef>
-    <cs:fillRef idx="3">
-      <cs:styleClr val="auto"/>
-    </cs:fillRef>
-    <cs:effectRef idx="3"/>
-    <cs:fontRef idx="minor">
-      <a:schemeClr val="tx1"/>
-    </cs:fontRef>
-    <cs:spPr>
-      <a:ln w="9525" cap="rnd">
-        <a:solidFill>
-          <a:schemeClr val="phClr"/>
-        </a:solidFill>
-        <a:round/>
-      </a:ln>
-    </cs:spPr>
-  </cs:dataPointMarker>
-  <cs:dataPointMarkerLayout symbol="circle" size="6"/>
-  <cs:dataPointWireframe>
-    <cs:lnRef idx="0">
-      <cs:styleClr val="auto"/>
-    </cs:lnRef>
-    <cs:fillRef idx="3"/>
-    <cs:effectRef idx="3"/>
-    <cs:fontRef idx="minor">
-      <a:schemeClr val="tx1"/>
-    </cs:fontRef>
-    <cs:spPr>
-      <a:ln w="9525" cap="rnd">
-        <a:solidFill>
-          <a:schemeClr val="phClr"/>
-        </a:solidFill>
-        <a:round/>
-      </a:ln>
-    </cs:spPr>
-  </cs:dataPointWireframe>
-  <cs:dataTable>
-    <cs:lnRef idx="0"/>
-    <cs:fillRef idx="0"/>
-    <cs:effectRef idx="0"/>
-    <cs:fontRef idx="minor">
-      <a:schemeClr val="lt1">
-        <a:lumMod val="75000"/>
-      </a:schemeClr>
-    </cs:fontRef>
-    <cs:spPr>
-      <a:ln w="9525">
-        <a:solidFill>
-          <a:schemeClr val="lt1">
-            <a:lumMod val="95000"/>
-            <a:alpha val="54000"/>
-          </a:schemeClr>
-        </a:solidFill>
-      </a:ln>
-    </cs:spPr>
-    <cs:defRPr sz="900" kern="1200"/>
-  </cs:dataTable>
-  <cs:downBar>
-    <cs:lnRef idx="0"/>
-    <cs:fillRef idx="0"/>
-    <cs:effectRef idx="0"/>
-    <cs:fontRef idx="minor">
-      <a:schemeClr val="tx1"/>
-    </cs:fontRef>
-    <cs:spPr>
-      <a:solidFill>
-        <a:schemeClr val="dk1">
-          <a:lumMod val="75000"/>
-          <a:lumOff val="25000"/>
-        </a:schemeClr>
-      </a:solidFill>
-      <a:ln w="9525">
-        <a:solidFill>
-          <a:schemeClr val="lt1">
-            <a:lumMod val="95000"/>
-            <a:alpha val="54000"/>
-          </a:schemeClr>
-        </a:solidFill>
-      </a:ln>
-    </cs:spPr>
-  </cs:downBar>
-  <cs:dropLine>
-    <cs:lnRef idx="0"/>
-    <cs:fillRef idx="0"/>
-    <cs:effectRef idx="0"/>
-    <cs:fontRef idx="minor">
-      <a:schemeClr val="tx1"/>
-    </cs:fontRef>
-    <cs:spPr>
-      <a:ln w="9525">
-        <a:solidFill>
-          <a:schemeClr val="lt1">
-            <a:lumMod val="95000"/>
-            <a:alpha val="54000"/>
-          </a:schemeClr>
-        </a:solidFill>
-        <a:prstDash val="dash"/>
-      </a:ln>
-    </cs:spPr>
-  </cs:dropLine>
-  <cs:errorBar>
-    <cs:lnRef idx="0"/>
-    <cs:fillRef idx="0"/>
-    <cs:effectRef idx="0"/>
-    <cs:fontRef idx="minor">
-      <a:schemeClr val="tx1"/>
-    </cs:fontRef>
-    <cs:spPr>
-      <a:ln w="9525" cap="flat" cmpd="sng" algn="ctr">
-        <a:solidFill>
-          <a:schemeClr val="lt1">
-            <a:lumMod val="95000"/>
-          </a:schemeClr>
-        </a:solidFill>
-        <a:round/>
-      </a:ln>
-    </cs:spPr>
-  </cs:errorBar>
-  <cs:floor>
-    <cs:lnRef idx="0"/>
-    <cs:fillRef idx="0"/>
-    <cs:effectRef idx="0"/>
-    <cs:fontRef idx="minor">
-      <a:schemeClr val="tx1"/>
-    </cs:fontRef>
-  </cs:floor>
-  <cs:gridlineMajor>
-    <cs:lnRef idx="0"/>
-    <cs:fillRef idx="0"/>
-    <cs:effectRef idx="0"/>
-    <cs:fontRef idx="minor">
-      <a:schemeClr val="tx1"/>
-    </cs:fontRef>
-    <cs:spPr>
-      <a:ln w="9525" cap="flat" cmpd="sng" algn="ctr">
-        <a:solidFill>
-          <a:schemeClr val="lt1">
-            <a:lumMod val="95000"/>
-            <a:alpha val="10000"/>
-          </a:schemeClr>
-        </a:solidFill>
-        <a:round/>
-      </a:ln>
-    </cs:spPr>
-  </cs:gridlineMajor>
-  <cs:gridlineMinor>
-    <cs:lnRef idx="0"/>
-    <cs:fillRef idx="0"/>
-    <cs:effectRef idx="0"/>
-    <cs:fontRef idx="minor">
-      <a:schemeClr val="tx1"/>
-    </cs:fontRef>
-    <cs:spPr>
-      <a:ln>
-        <a:solidFill>
-          <a:schemeClr val="lt1">
-            <a:lumMod val="95000"/>
-            <a:alpha val="5000"/>
-          </a:schemeClr>
-        </a:solidFill>
-      </a:ln>
-    </cs:spPr>
-  </cs:gridlineMinor>
-  <cs:hiLoLine>
-    <cs:lnRef idx="0"/>
-    <cs:fillRef idx="0"/>
-    <cs:effectRef idx="0"/>
-    <cs:fontRef idx="minor">
-      <a:schemeClr val="tx1"/>
-    </cs:fontRef>
-    <cs:spPr>
-      <a:ln w="9525">
-        <a:solidFill>
-          <a:schemeClr val="lt1">
-            <a:lumMod val="95000"/>
-            <a:alpha val="54000"/>
-          </a:schemeClr>
-        </a:solidFill>
-        <a:prstDash val="dash"/>
-      </a:ln>
-    </cs:spPr>
-  </cs:hiLoLine>
-  <cs:leaderLine>
-    <cs:lnRef idx="0"/>
-    <cs:fillRef idx="0"/>
-    <cs:effectRef idx="0"/>
-    <cs:fontRef idx="minor">
-      <a:schemeClr val="tx1"/>
-    </cs:fontRef>
-    <cs:spPr>
-      <a:ln w="9525">
-        <a:solidFill>
-          <a:schemeClr val="lt1">
-            <a:lumMod val="95000"/>
-            <a:alpha val="54000"/>
-          </a:schemeClr>
-        </a:solidFill>
-      </a:ln>
-    </cs:spPr>
-  </cs:leaderLine>
-  <cs:legend>
-    <cs:lnRef idx="0"/>
-    <cs:fillRef idx="0"/>
-    <cs:effectRef idx="0"/>
-    <cs:fontRef idx="minor">
-      <a:schemeClr val="lt1">
-        <a:lumMod val="75000"/>
-      </a:schemeClr>
-    </cs:fontRef>
-    <cs:defRPr sz="900" kern="1200"/>
-  </cs:legend>
-  <cs:plotArea>
-    <cs:lnRef idx="0"/>
-    <cs:fillRef idx="0"/>
-    <cs:effectRef idx="0"/>
-    <cs:fontRef idx="minor">
-      <a:schemeClr val="tx1"/>
-    </cs:fontRef>
-  </cs:plotArea>
-  <cs:plotArea3D>
-    <cs:lnRef idx="0"/>
-    <cs:fillRef idx="0"/>
-    <cs:effectRef idx="0"/>
-    <cs:fontRef idx="minor">
-      <a:schemeClr val="tx1"/>
-    </cs:fontRef>
-  </cs:plotArea3D>
-  <cs:seriesAxis>
-    <cs:lnRef idx="0"/>
-    <cs:fillRef idx="0"/>
-    <cs:effectRef idx="0"/>
-    <cs:fontRef idx="minor">
-      <a:schemeClr val="lt1">
-        <a:lumMod val="75000"/>
-      </a:schemeClr>
-    </cs:fontRef>
-    <cs:spPr>
-      <a:ln w="9525" cap="flat" cmpd="sng" algn="ctr">
-        <a:solidFill>
-          <a:schemeClr val="lt1">
-            <a:lumMod val="50000"/>
-          </a:schemeClr>
-        </a:solidFill>
-      </a:ln>
-    </cs:spPr>
-    <cs:defRPr sz="900" kern="1200"/>
-  </cs:seriesAxis>
-  <cs:seriesLine>
-    <cs:lnRef idx="0"/>
-    <cs:fillRef idx="0"/>
-    <cs:effectRef idx="0"/>
-    <cs:fontRef idx="minor">
-      <a:schemeClr val="lt1"/>
-    </cs:fontRef>
-    <cs:spPr>
-      <a:ln w="9525" cap="flat" cmpd="sng" algn="ctr">
-        <a:solidFill>
-          <a:schemeClr val="lt1">
-            <a:lumMod val="95000"/>
-            <a:alpha val="54000"/>
-          </a:schemeClr>
-        </a:solidFill>
-        <a:round/>
-      </a:ln>
-    </cs:spPr>
-  </cs:seriesLine>
-  <cs:title>
-    <cs:lnRef idx="0"/>
-    <cs:fillRef idx="0"/>
-    <cs:effectRef idx="0"/>
-    <cs:fontRef idx="minor">
-      <a:schemeClr val="lt1">
-        <a:lumMod val="95000"/>
-      </a:schemeClr>
-    </cs:fontRef>
-    <cs:defRPr sz="1600" b="1" kern="1200" spc="100" baseline="0">
-      <a:effectLst>
-        <a:outerShdw blurRad="50800" dist="38100" dir="5400000" algn="t" rotWithShape="0">
-          <a:prstClr val="black">
-            <a:alpha val="40000"/>
-          </a:prstClr>
-        </a:outerShdw>
-      </a:effectLst>
-    </cs:defRPr>
-  </cs:title>
-  <cs:trendline>
-    <cs:lnRef idx="0">
-      <cs:styleClr val="auto"/>
-    </cs:lnRef>
-    <cs:fillRef idx="0"/>
-    <cs:effectRef idx="0"/>
-    <cs:fontRef idx="minor">
-      <a:schemeClr val="tx1"/>
-    </cs:fontRef>
-    <cs:spPr>
-      <a:ln w="19050" cap="rnd">
-        <a:solidFill>
-          <a:schemeClr val="phClr"/>
-        </a:solidFill>
-        <a:prstDash val="sysDash"/>
-      </a:ln>
-    </cs:spPr>
-  </cs:trendline>
-  <cs:trendlineLabel>
-    <cs:lnRef idx="0"/>
-    <cs:fillRef idx="0"/>
-    <cs:effectRef idx="0"/>
-    <cs:fontRef idx="minor">
-      <a:schemeClr val="lt1">
-        <a:lumMod val="75000"/>
-      </a:schemeClr>
-    </cs:fontRef>
-    <cs:defRPr sz="900" kern="1200"/>
-  </cs:trendlineLabel>
-  <cs:upBar>
-    <cs:lnRef idx="0"/>
-    <cs:fillRef idx="0"/>
-    <cs:effectRef idx="0"/>
-    <cs:fontRef idx="minor">
-      <a:schemeClr val="tx1"/>
-    </cs:fontRef>
-    <cs:spPr>
-      <a:solidFill>
-        <a:schemeClr val="lt1"/>
-      </a:solidFill>
-      <a:ln w="9525">
-        <a:solidFill>
-          <a:schemeClr val="lt1">
-            <a:lumMod val="95000"/>
-            <a:alpha val="54000"/>
-          </a:schemeClr>
-        </a:solidFill>
-      </a:ln>
-    </cs:spPr>
-  </cs:upBar>
-  <cs:valueAxis>
-    <cs:lnRef idx="0"/>
-    <cs:fillRef idx="0"/>
-    <cs:effectRef idx="0"/>
-    <cs:fontRef idx="minor">
-      <a:schemeClr val="lt1">
-        <a:lumMod val="75000"/>
-      </a:schemeClr>
-    </cs:fontRef>
-    <cs:spPr>
-      <a:ln w="9525" cap="flat" cmpd="sng" algn="ctr">
-        <a:solidFill>
-          <a:schemeClr val="lt1">
-            <a:lumMod val="50000"/>
-          </a:schemeClr>
-        </a:solidFill>
-      </a:ln>
-    </cs:spPr>
-    <cs:defRPr sz="900" kern="1200"/>
-  </cs:valueAxis>
-  <cs:wall>
-    <cs:lnRef idx="0"/>
-    <cs:fillRef idx="0"/>
-    <cs:effectRef idx="0"/>
-    <cs:fontRef idx="minor">
-      <a:schemeClr val="tx1"/>
-    </cs:fontRef>
-  </cs:wall>
-</cs:chartStyle>
-</file>
-
-<file path=word/drawings/drawing1.xml><?xml version="1.0" encoding="utf-8"?>
-<c:userShapes xmlns:c="http://schemas.openxmlformats.org/drawingml/2006/chart">
-  <cdr:relSizeAnchor xmlns:cdr="http://schemas.openxmlformats.org/drawingml/2006/chartDrawing">
-    <cdr:from>
-      <cdr:x>0.04085</cdr:x>
-      <cdr:y>0.45555</cdr:y>
-    </cdr:from>
-    <cdr:to>
-      <cdr:x>0.81172</cdr:x>
-      <cdr:y>0.45555</cdr:y>
-    </cdr:to>
-    <cdr:cxnSp macro="">
-      <cdr:nvCxnSpPr>
-        <cdr:cNvPr id="3" name="Straight Connector 2">
-          <a:extLst xmlns:a="http://schemas.openxmlformats.org/drawingml/2006/main">
-            <a:ext uri="{FF2B5EF4-FFF2-40B4-BE49-F238E27FC236}">
-              <a16:creationId xmlns:a16="http://schemas.microsoft.com/office/drawing/2014/main" id="{1AABDB92-DC0A-43B4-938B-5DC2F9B7BCB6}"/>
-            </a:ext>
-          </a:extLst>
-        </cdr:cNvPr>
-        <cdr:cNvCxnSpPr/>
-      </cdr:nvCxnSpPr>
-      <cdr:spPr>
-        <a:xfrm xmlns:a="http://schemas.openxmlformats.org/drawingml/2006/main">
-          <a:off x="219082" y="1562089"/>
-          <a:ext cx="4133848" cy="0"/>
-        </a:xfrm>
-        <a:prstGeom xmlns:a="http://schemas.openxmlformats.org/drawingml/2006/main" prst="line">
-          <a:avLst/>
-        </a:prstGeom>
-      </cdr:spPr>
-      <cdr:style>
-        <a:lnRef xmlns:a="http://schemas.openxmlformats.org/drawingml/2006/main" idx="1">
-          <a:schemeClr val="accent6"/>
-        </a:lnRef>
-        <a:fillRef xmlns:a="http://schemas.openxmlformats.org/drawingml/2006/main" idx="0">
-          <a:schemeClr val="accent6"/>
-        </a:fillRef>
-        <a:effectRef xmlns:a="http://schemas.openxmlformats.org/drawingml/2006/main" idx="0">
-          <a:schemeClr val="accent6"/>
-        </a:effectRef>
-        <a:fontRef xmlns:a="http://schemas.openxmlformats.org/drawingml/2006/main" idx="minor">
-          <a:schemeClr val="tx1"/>
-        </a:fontRef>
-      </cdr:style>
-    </cdr:cxnSp>
-  </cdr:relSizeAnchor>
-  <cdr:relSizeAnchor xmlns:cdr="http://schemas.openxmlformats.org/drawingml/2006/chartDrawing">
-    <cdr:from>
-      <cdr:x>0.04441</cdr:x>
-      <cdr:y>0.45556</cdr:y>
-    </cdr:from>
-    <cdr:to>
-      <cdr:x>0.04441</cdr:x>
-      <cdr:y>0.91111</cdr:y>
-    </cdr:to>
-    <cdr:cxnSp macro="">
-      <cdr:nvCxnSpPr>
-        <cdr:cNvPr id="6" name="Straight Connector 5">
-          <a:extLst xmlns:a="http://schemas.openxmlformats.org/drawingml/2006/main">
-            <a:ext uri="{FF2B5EF4-FFF2-40B4-BE49-F238E27FC236}">
-              <a16:creationId xmlns:a16="http://schemas.microsoft.com/office/drawing/2014/main" id="{C63F1129-F06F-4B57-9A87-160D1947FD29}"/>
-            </a:ext>
-          </a:extLst>
-        </cdr:cNvPr>
-        <cdr:cNvCxnSpPr/>
-      </cdr:nvCxnSpPr>
-      <cdr:spPr>
-        <a:xfrm xmlns:a="http://schemas.openxmlformats.org/drawingml/2006/main">
-          <a:off x="238126" y="1562100"/>
-          <a:ext cx="0" cy="1562100"/>
-        </a:xfrm>
-        <a:prstGeom xmlns:a="http://schemas.openxmlformats.org/drawingml/2006/main" prst="line">
-          <a:avLst/>
-        </a:prstGeom>
-      </cdr:spPr>
-      <cdr:style>
-        <a:lnRef xmlns:a="http://schemas.openxmlformats.org/drawingml/2006/main" idx="1">
-          <a:schemeClr val="accent6"/>
-        </a:lnRef>
-        <a:fillRef xmlns:a="http://schemas.openxmlformats.org/drawingml/2006/main" idx="0">
-          <a:schemeClr val="accent6"/>
-        </a:fillRef>
-        <a:effectRef xmlns:a="http://schemas.openxmlformats.org/drawingml/2006/main" idx="0">
-          <a:schemeClr val="accent6"/>
-        </a:effectRef>
-        <a:fontRef xmlns:a="http://schemas.openxmlformats.org/drawingml/2006/main" idx="minor">
-          <a:schemeClr val="tx1"/>
-        </a:fontRef>
-      </cdr:style>
-    </cdr:cxnSp>
-  </cdr:relSizeAnchor>
-  <cdr:relSizeAnchor xmlns:cdr="http://schemas.openxmlformats.org/drawingml/2006/chartDrawing">
-    <cdr:from>
-      <cdr:x>0.04085</cdr:x>
-      <cdr:y>0.91111</cdr:y>
-    </cdr:from>
-    <cdr:to>
-      <cdr:x>0.81528</cdr:x>
-      <cdr:y>0.91111</cdr:y>
-    </cdr:to>
-    <cdr:cxnSp macro="">
-      <cdr:nvCxnSpPr>
-        <cdr:cNvPr id="8" name="Straight Connector 7">
-          <a:extLst xmlns:a="http://schemas.openxmlformats.org/drawingml/2006/main">
-            <a:ext uri="{FF2B5EF4-FFF2-40B4-BE49-F238E27FC236}">
-              <a16:creationId xmlns:a16="http://schemas.microsoft.com/office/drawing/2014/main" id="{3158DB9C-1B15-4E99-97AA-1244674C81C8}"/>
-            </a:ext>
-          </a:extLst>
-        </cdr:cNvPr>
-        <cdr:cNvCxnSpPr/>
-      </cdr:nvCxnSpPr>
-      <cdr:spPr>
-        <a:xfrm xmlns:a="http://schemas.openxmlformats.org/drawingml/2006/main">
-          <a:off x="219076" y="3124200"/>
-          <a:ext cx="4152900" cy="0"/>
-        </a:xfrm>
-        <a:prstGeom xmlns:a="http://schemas.openxmlformats.org/drawingml/2006/main" prst="line">
-          <a:avLst/>
-        </a:prstGeom>
-      </cdr:spPr>
-      <cdr:style>
-        <a:lnRef xmlns:a="http://schemas.openxmlformats.org/drawingml/2006/main" idx="1">
-          <a:schemeClr val="accent6"/>
-        </a:lnRef>
-        <a:fillRef xmlns:a="http://schemas.openxmlformats.org/drawingml/2006/main" idx="0">
-          <a:schemeClr val="accent6"/>
-        </a:fillRef>
-        <a:effectRef xmlns:a="http://schemas.openxmlformats.org/drawingml/2006/main" idx="0">
-          <a:schemeClr val="accent6"/>
-        </a:effectRef>
-        <a:fontRef xmlns:a="http://schemas.openxmlformats.org/drawingml/2006/main" idx="minor">
-          <a:schemeClr val="tx1"/>
-        </a:fontRef>
-      </cdr:style>
-    </cdr:cxnSp>
-  </cdr:relSizeAnchor>
-  <cdr:relSizeAnchor xmlns:cdr="http://schemas.openxmlformats.org/drawingml/2006/chartDrawing">
-    <cdr:from>
-      <cdr:x>0.8135</cdr:x>
-      <cdr:y>0.45833</cdr:y>
-    </cdr:from>
-    <cdr:to>
-      <cdr:x>0.8135</cdr:x>
-      <cdr:y>0.91111</cdr:y>
-    </cdr:to>
-    <cdr:cxnSp macro="">
-      <cdr:nvCxnSpPr>
-        <cdr:cNvPr id="10" name="Straight Connector 9">
-          <a:extLst xmlns:a="http://schemas.openxmlformats.org/drawingml/2006/main">
-            <a:ext uri="{FF2B5EF4-FFF2-40B4-BE49-F238E27FC236}">
-              <a16:creationId xmlns:a16="http://schemas.microsoft.com/office/drawing/2014/main" id="{47672EEC-7E61-4247-B9F3-3CA06E2ECAA3}"/>
-            </a:ext>
-          </a:extLst>
-        </cdr:cNvPr>
-        <cdr:cNvCxnSpPr/>
-      </cdr:nvCxnSpPr>
-      <cdr:spPr>
-        <a:xfrm xmlns:a="http://schemas.openxmlformats.org/drawingml/2006/main">
-          <a:off x="4362451" y="1571625"/>
-          <a:ext cx="0" cy="1552575"/>
-        </a:xfrm>
-        <a:prstGeom xmlns:a="http://schemas.openxmlformats.org/drawingml/2006/main" prst="line">
-          <a:avLst/>
-        </a:prstGeom>
-      </cdr:spPr>
-      <cdr:style>
-        <a:lnRef xmlns:a="http://schemas.openxmlformats.org/drawingml/2006/main" idx="1">
-          <a:schemeClr val="accent6"/>
-        </a:lnRef>
-        <a:fillRef xmlns:a="http://schemas.openxmlformats.org/drawingml/2006/main" idx="0">
-          <a:schemeClr val="accent6"/>
-        </a:fillRef>
-        <a:effectRef xmlns:a="http://schemas.openxmlformats.org/drawingml/2006/main" idx="0">
-          <a:schemeClr val="accent6"/>
-        </a:effectRef>
-        <a:fontRef xmlns:a="http://schemas.openxmlformats.org/drawingml/2006/main" idx="minor">
-          <a:schemeClr val="tx1"/>
-        </a:fontRef>
-      </cdr:style>
-    </cdr:cxnSp>
-  </cdr:relSizeAnchor>
-  <cdr:relSizeAnchor xmlns:cdr="http://schemas.openxmlformats.org/drawingml/2006/chartDrawing">
-    <cdr:from>
-      <cdr:x>0.20249</cdr:x>
-      <cdr:y>0.82222</cdr:y>
-    </cdr:from>
-    <cdr:to>
-      <cdr:x>0.65719</cdr:x>
-      <cdr:y>0.825</cdr:y>
-    </cdr:to>
-    <cdr:cxnSp macro="">
-      <cdr:nvCxnSpPr>
-        <cdr:cNvPr id="12" name="Straight Connector 11">
-          <a:extLst xmlns:a="http://schemas.openxmlformats.org/drawingml/2006/main">
-            <a:ext uri="{FF2B5EF4-FFF2-40B4-BE49-F238E27FC236}">
-              <a16:creationId xmlns:a16="http://schemas.microsoft.com/office/drawing/2014/main" id="{CAD72636-384B-431B-8655-02FF44FD6AEB}"/>
-            </a:ext>
-          </a:extLst>
-        </cdr:cNvPr>
-        <cdr:cNvCxnSpPr/>
-      </cdr:nvCxnSpPr>
-      <cdr:spPr>
-        <a:xfrm xmlns:a="http://schemas.openxmlformats.org/drawingml/2006/main">
-          <a:off x="1085860" y="2819396"/>
-          <a:ext cx="2438391" cy="9529"/>
-        </a:xfrm>
-        <a:prstGeom xmlns:a="http://schemas.openxmlformats.org/drawingml/2006/main" prst="line">
-          <a:avLst/>
-        </a:prstGeom>
-      </cdr:spPr>
-      <cdr:style>
-        <a:lnRef xmlns:a="http://schemas.openxmlformats.org/drawingml/2006/main" idx="1">
-          <a:schemeClr val="accent6"/>
-        </a:lnRef>
-        <a:fillRef xmlns:a="http://schemas.openxmlformats.org/drawingml/2006/main" idx="0">
-          <a:schemeClr val="accent6"/>
-        </a:fillRef>
-        <a:effectRef xmlns:a="http://schemas.openxmlformats.org/drawingml/2006/main" idx="0">
-          <a:schemeClr val="accent6"/>
-        </a:effectRef>
-        <a:fontRef xmlns:a="http://schemas.openxmlformats.org/drawingml/2006/main" idx="minor">
-          <a:schemeClr val="tx1"/>
-        </a:fontRef>
-      </cdr:style>
-    </cdr:cxnSp>
-  </cdr:relSizeAnchor>
-  <cdr:relSizeAnchor xmlns:cdr="http://schemas.openxmlformats.org/drawingml/2006/chartDrawing">
-    <cdr:from>
-      <cdr:x>0.66075</cdr:x>
-      <cdr:y>0.45556</cdr:y>
-    </cdr:from>
-    <cdr:to>
-      <cdr:x>0.66075</cdr:x>
-      <cdr:y>0.82222</cdr:y>
-    </cdr:to>
-    <cdr:cxnSp macro="">
-      <cdr:nvCxnSpPr>
-        <cdr:cNvPr id="14" name="Straight Connector 13">
-          <a:extLst xmlns:a="http://schemas.openxmlformats.org/drawingml/2006/main">
-            <a:ext uri="{FF2B5EF4-FFF2-40B4-BE49-F238E27FC236}">
-              <a16:creationId xmlns:a16="http://schemas.microsoft.com/office/drawing/2014/main" id="{C1C1161E-C558-44CC-9896-EE4D7555FD34}"/>
-            </a:ext>
-          </a:extLst>
-        </cdr:cNvPr>
-        <cdr:cNvCxnSpPr/>
-      </cdr:nvCxnSpPr>
-      <cdr:spPr>
-        <a:xfrm xmlns:a="http://schemas.openxmlformats.org/drawingml/2006/main" flipV="1">
-          <a:off x="3543301" y="1562100"/>
-          <a:ext cx="0" cy="1257301"/>
-        </a:xfrm>
-        <a:prstGeom xmlns:a="http://schemas.openxmlformats.org/drawingml/2006/main" prst="line">
-          <a:avLst/>
-        </a:prstGeom>
-      </cdr:spPr>
-      <cdr:style>
-        <a:lnRef xmlns:a="http://schemas.openxmlformats.org/drawingml/2006/main" idx="1">
-          <a:schemeClr val="accent6"/>
-        </a:lnRef>
-        <a:fillRef xmlns:a="http://schemas.openxmlformats.org/drawingml/2006/main" idx="0">
-          <a:schemeClr val="accent6"/>
-        </a:fillRef>
-        <a:effectRef xmlns:a="http://schemas.openxmlformats.org/drawingml/2006/main" idx="0">
-          <a:schemeClr val="accent6"/>
-        </a:effectRef>
-        <a:fontRef xmlns:a="http://schemas.openxmlformats.org/drawingml/2006/main" idx="minor">
-          <a:schemeClr val="tx1"/>
-        </a:fontRef>
-      </cdr:style>
-    </cdr:cxnSp>
-  </cdr:relSizeAnchor>
-  <cdr:relSizeAnchor xmlns:cdr="http://schemas.openxmlformats.org/drawingml/2006/chartDrawing">
-    <cdr:from>
-      <cdr:x>0.04263</cdr:x>
-      <cdr:y>0.73055</cdr:y>
-    </cdr:from>
-    <cdr:to>
-      <cdr:x>0.81172</cdr:x>
-      <cdr:y>0.73055</cdr:y>
-    </cdr:to>
-    <cdr:cxnSp macro="">
-      <cdr:nvCxnSpPr>
-        <cdr:cNvPr id="16" name="Straight Connector 15">
-          <a:extLst xmlns:a="http://schemas.openxmlformats.org/drawingml/2006/main">
-            <a:ext uri="{FF2B5EF4-FFF2-40B4-BE49-F238E27FC236}">
-              <a16:creationId xmlns:a16="http://schemas.microsoft.com/office/drawing/2014/main" id="{C0324807-ACE2-43A8-A612-6322F144011C}"/>
-            </a:ext>
-          </a:extLst>
-        </cdr:cNvPr>
-        <cdr:cNvCxnSpPr/>
-      </cdr:nvCxnSpPr>
-      <cdr:spPr>
-        <a:xfrm xmlns:a="http://schemas.openxmlformats.org/drawingml/2006/main">
-          <a:off x="228627" y="2505071"/>
-          <a:ext cx="4124303" cy="0"/>
-        </a:xfrm>
-        <a:prstGeom xmlns:a="http://schemas.openxmlformats.org/drawingml/2006/main" prst="line">
-          <a:avLst/>
-        </a:prstGeom>
-      </cdr:spPr>
-      <cdr:style>
-        <a:lnRef xmlns:a="http://schemas.openxmlformats.org/drawingml/2006/main" idx="1">
-          <a:schemeClr val="accent6"/>
-        </a:lnRef>
-        <a:fillRef xmlns:a="http://schemas.openxmlformats.org/drawingml/2006/main" idx="0">
-          <a:schemeClr val="accent6"/>
-        </a:fillRef>
-        <a:effectRef xmlns:a="http://schemas.openxmlformats.org/drawingml/2006/main" idx="0">
-          <a:schemeClr val="accent6"/>
-        </a:effectRef>
-        <a:fontRef xmlns:a="http://schemas.openxmlformats.org/drawingml/2006/main" idx="minor">
-          <a:schemeClr val="tx1"/>
-        </a:fontRef>
-      </cdr:style>
-    </cdr:cxnSp>
-  </cdr:relSizeAnchor>
-  <cdr:relSizeAnchor xmlns:cdr="http://schemas.openxmlformats.org/drawingml/2006/chartDrawing">
-    <cdr:from>
-      <cdr:x>0.03908</cdr:x>
-      <cdr:y>0.54166</cdr:y>
-    </cdr:from>
-    <cdr:to>
-      <cdr:x>0.50266</cdr:x>
-      <cdr:y>0.54444</cdr:y>
-    </cdr:to>
-    <cdr:cxnSp macro="">
-      <cdr:nvCxnSpPr>
-        <cdr:cNvPr id="18" name="Straight Connector 17">
-          <a:extLst xmlns:a="http://schemas.openxmlformats.org/drawingml/2006/main">
-            <a:ext uri="{FF2B5EF4-FFF2-40B4-BE49-F238E27FC236}">
-              <a16:creationId xmlns:a16="http://schemas.microsoft.com/office/drawing/2014/main" id="{0B97D911-0A99-4DC6-8D9A-7A36F5DC3E89}"/>
-            </a:ext>
-          </a:extLst>
-        </cdr:cNvPr>
-        <cdr:cNvCxnSpPr/>
-      </cdr:nvCxnSpPr>
-      <cdr:spPr>
-        <a:xfrm xmlns:a="http://schemas.openxmlformats.org/drawingml/2006/main">
-          <a:off x="209577" y="1857364"/>
-          <a:ext cx="2485982" cy="9532"/>
-        </a:xfrm>
-        <a:prstGeom xmlns:a="http://schemas.openxmlformats.org/drawingml/2006/main" prst="line">
-          <a:avLst/>
-        </a:prstGeom>
-      </cdr:spPr>
-      <cdr:style>
-        <a:lnRef xmlns:a="http://schemas.openxmlformats.org/drawingml/2006/main" idx="1">
-          <a:schemeClr val="accent6"/>
-        </a:lnRef>
-        <a:fillRef xmlns:a="http://schemas.openxmlformats.org/drawingml/2006/main" idx="0">
-          <a:schemeClr val="accent6"/>
-        </a:fillRef>
-        <a:effectRef xmlns:a="http://schemas.openxmlformats.org/drawingml/2006/main" idx="0">
-          <a:schemeClr val="accent6"/>
-        </a:effectRef>
-        <a:fontRef xmlns:a="http://schemas.openxmlformats.org/drawingml/2006/main" idx="minor">
-          <a:schemeClr val="tx1"/>
-        </a:fontRef>
-      </cdr:style>
-    </cdr:cxnSp>
-  </cdr:relSizeAnchor>
-  <cdr:relSizeAnchor xmlns:cdr="http://schemas.openxmlformats.org/drawingml/2006/chartDrawing">
-    <cdr:from>
-      <cdr:x>0.19893</cdr:x>
-      <cdr:y>0.80833</cdr:y>
-    </cdr:from>
-    <cdr:to>
-      <cdr:x>0.19893</cdr:x>
-      <cdr:y>0.91667</cdr:y>
-    </cdr:to>
-    <cdr:cxnSp macro="">
-      <cdr:nvCxnSpPr>
-        <cdr:cNvPr id="20" name="Straight Connector 19">
-          <a:extLst xmlns:a="http://schemas.openxmlformats.org/drawingml/2006/main">
-            <a:ext uri="{FF2B5EF4-FFF2-40B4-BE49-F238E27FC236}">
-              <a16:creationId xmlns:a16="http://schemas.microsoft.com/office/drawing/2014/main" id="{7517BE23-6303-4E1E-9016-6A2467F4E859}"/>
-            </a:ext>
-          </a:extLst>
-        </cdr:cNvPr>
-        <cdr:cNvCxnSpPr/>
-      </cdr:nvCxnSpPr>
-      <cdr:spPr>
-        <a:xfrm xmlns:a="http://schemas.openxmlformats.org/drawingml/2006/main" flipV="1">
-          <a:off x="1066801" y="2771775"/>
-          <a:ext cx="0" cy="371475"/>
-        </a:xfrm>
-        <a:prstGeom xmlns:a="http://schemas.openxmlformats.org/drawingml/2006/main" prst="line">
-          <a:avLst/>
-        </a:prstGeom>
-      </cdr:spPr>
-      <cdr:style>
-        <a:lnRef xmlns:a="http://schemas.openxmlformats.org/drawingml/2006/main" idx="1">
-          <a:schemeClr val="accent6"/>
-        </a:lnRef>
-        <a:fillRef xmlns:a="http://schemas.openxmlformats.org/drawingml/2006/main" idx="0">
-          <a:schemeClr val="accent6"/>
-        </a:fillRef>
-        <a:effectRef xmlns:a="http://schemas.openxmlformats.org/drawingml/2006/main" idx="0">
-          <a:schemeClr val="accent6"/>
-        </a:effectRef>
-        <a:fontRef xmlns:a="http://schemas.openxmlformats.org/drawingml/2006/main" idx="minor">
-          <a:schemeClr val="tx1"/>
-        </a:fontRef>
-      </cdr:style>
-    </cdr:cxnSp>
-  </cdr:relSizeAnchor>
-  <cdr:relSizeAnchor xmlns:cdr="http://schemas.openxmlformats.org/drawingml/2006/chartDrawing">
-    <cdr:from>
-      <cdr:x>0.50444</cdr:x>
-      <cdr:y>0.45</cdr:y>
-    </cdr:from>
-    <cdr:to>
-      <cdr:x>0.50622</cdr:x>
-      <cdr:y>0.54167</cdr:y>
-    </cdr:to>
-    <cdr:cxnSp macro="">
-      <cdr:nvCxnSpPr>
-        <cdr:cNvPr id="22" name="Straight Connector 21">
-          <a:extLst xmlns:a="http://schemas.openxmlformats.org/drawingml/2006/main">
-            <a:ext uri="{FF2B5EF4-FFF2-40B4-BE49-F238E27FC236}">
-              <a16:creationId xmlns:a16="http://schemas.microsoft.com/office/drawing/2014/main" id="{3D11D8ED-F9B5-4E87-BF79-10236344C590}"/>
-            </a:ext>
-          </a:extLst>
-        </cdr:cNvPr>
-        <cdr:cNvCxnSpPr/>
-      </cdr:nvCxnSpPr>
-      <cdr:spPr>
-        <a:xfrm xmlns:a="http://schemas.openxmlformats.org/drawingml/2006/main" flipH="1" flipV="1">
-          <a:off x="2705118" y="1543047"/>
-          <a:ext cx="9508" cy="314328"/>
-        </a:xfrm>
-        <a:prstGeom xmlns:a="http://schemas.openxmlformats.org/drawingml/2006/main" prst="line">
-          <a:avLst/>
-        </a:prstGeom>
-      </cdr:spPr>
-      <cdr:style>
-        <a:lnRef xmlns:a="http://schemas.openxmlformats.org/drawingml/2006/main" idx="1">
-          <a:schemeClr val="accent6"/>
-        </a:lnRef>
-        <a:fillRef xmlns:a="http://schemas.openxmlformats.org/drawingml/2006/main" idx="0">
-          <a:schemeClr val="accent6"/>
-        </a:fillRef>
-        <a:effectRef xmlns:a="http://schemas.openxmlformats.org/drawingml/2006/main" idx="0">
-          <a:schemeClr val="accent6"/>
-        </a:effectRef>
-        <a:fontRef xmlns:a="http://schemas.openxmlformats.org/drawingml/2006/main" idx="minor">
-          <a:schemeClr val="tx1"/>
-        </a:fontRef>
-      </cdr:style>
-    </cdr:cxnSp>
-  </cdr:relSizeAnchor>
-  <cdr:relSizeAnchor xmlns:cdr="http://schemas.openxmlformats.org/drawingml/2006/chartDrawing">
-    <cdr:from>
-      <cdr:x>0.19716</cdr:x>
-      <cdr:y>0.45556</cdr:y>
-    </cdr:from>
-    <cdr:to>
-      <cdr:x>0.19893</cdr:x>
-      <cdr:y>0.54722</cdr:y>
-    </cdr:to>
-    <cdr:cxnSp macro="">
-      <cdr:nvCxnSpPr>
-        <cdr:cNvPr id="23" name="Straight Connector 22">
-          <a:extLst xmlns:a="http://schemas.openxmlformats.org/drawingml/2006/main">
-            <a:ext uri="{FF2B5EF4-FFF2-40B4-BE49-F238E27FC236}">
-              <a16:creationId xmlns:a16="http://schemas.microsoft.com/office/drawing/2014/main" id="{09FAE237-C10A-4189-BE05-27528E94F926}"/>
-            </a:ext>
-          </a:extLst>
-        </cdr:cNvPr>
-        <cdr:cNvCxnSpPr/>
-      </cdr:nvCxnSpPr>
-      <cdr:spPr>
-        <a:xfrm xmlns:a="http://schemas.openxmlformats.org/drawingml/2006/main">
-          <a:off x="1057276" y="1562100"/>
-          <a:ext cx="9525" cy="314325"/>
-        </a:xfrm>
-        <a:prstGeom xmlns:a="http://schemas.openxmlformats.org/drawingml/2006/main" prst="line">
-          <a:avLst/>
-        </a:prstGeom>
-      </cdr:spPr>
-      <cdr:style>
-        <a:lnRef xmlns:a="http://schemas.openxmlformats.org/drawingml/2006/main" idx="2">
-          <a:schemeClr val="accent6"/>
-        </a:lnRef>
-        <a:fillRef xmlns:a="http://schemas.openxmlformats.org/drawingml/2006/main" idx="0">
-          <a:schemeClr val="accent6"/>
-        </a:fillRef>
-        <a:effectRef xmlns:a="http://schemas.openxmlformats.org/drawingml/2006/main" idx="1">
-          <a:schemeClr val="accent6"/>
-        </a:effectRef>
-        <a:fontRef xmlns:a="http://schemas.openxmlformats.org/drawingml/2006/main" idx="minor">
-          <a:schemeClr val="tx1"/>
-        </a:fontRef>
-      </cdr:style>
-    </cdr:cxnSp>
-  </cdr:relSizeAnchor>
-</c:userShapes>
 </file>
 
 <file path=word/theme/theme1.xml><?xml version="1.0" encoding="utf-8"?>

</xml_diff>